<commit_message>
feat: Update Midterm report
</commit_message>
<xml_diff>
--- a/documents/Midterm_Report_21522193_21522343.docx
+++ b/documents/Midterm_Report_21522193_21522343.docx
@@ -87,13 +87,13 @@
         </w:numPr>
         <w:rPr>
           <w:rFonts w:cs="Times New Roman"/>
-          <w:szCs w:val="26"/>
-        </w:rPr>
-      </w:pPr>
-      <w:r>
-        <w:rPr>
-          <w:rFonts w:cs="Times New Roman"/>
-          <w:szCs w:val="26"/>
+          <w:szCs w:val="28"/>
+        </w:rPr>
+      </w:pPr>
+      <w:r>
+        <w:rPr>
+          <w:rFonts w:cs="Times New Roman"/>
+          <w:szCs w:val="28"/>
         </w:rPr>
         <w:t>Nguyễn Nhật Khang – 21522193</w:t>
       </w:r>
@@ -107,12 +107,13 @@
         </w:numPr>
         <w:rPr>
           <w:rFonts w:cs="Times New Roman"/>
-        </w:rPr>
-      </w:pPr>
-      <w:r>
-        <w:rPr>
-          <w:rFonts w:cs="Times New Roman"/>
-          <w:szCs w:val="26"/>
+          <w:szCs w:val="28"/>
+        </w:rPr>
+      </w:pPr>
+      <w:r>
+        <w:rPr>
+          <w:rFonts w:cs="Times New Roman"/>
+          <w:szCs w:val="28"/>
         </w:rPr>
         <w:t>Nguyễn Hoàng Minh - 21522343</w:t>
       </w:r>
@@ -135,15 +136,7 @@
         <w:t xml:space="preserve">I. </w:t>
       </w:r>
       <w:r>
-        <w:t>Cơ sở lý thuyết</w:t>
-      </w:r>
-    </w:p>
-    <w:p>
-      <w:pPr>
-        <w:pStyle w:val="Heading2"/>
-      </w:pPr>
-      <w:r>
-        <w:t>1. Giới thiệu tổng quan</w:t>
+        <w:t>Giới thiệu tổng quan</w:t>
       </w:r>
     </w:p>
     <w:p>
@@ -171,62 +164,6 @@
     </w:p>
     <w:p>
       <w:pPr>
-        <w:pStyle w:val="Heading2"/>
-      </w:pPr>
-      <w:r>
-        <w:t>2. Công nghệ sử dụng</w:t>
-      </w:r>
-    </w:p>
-    <w:p>
-      <w:pPr>
-        <w:pStyle w:val="ListParagraph"/>
-        <w:numPr>
-          <w:ilvl w:val="0"/>
-          <w:numId w:val="17"/>
-        </w:numPr>
-      </w:pPr>
-      <w:r>
-        <w:t>Ngôn ngữ lập trình Golang</w:t>
-      </w:r>
-    </w:p>
-    <w:p>
-      <w:pPr>
-        <w:pStyle w:val="ListParagraph"/>
-        <w:numPr>
-          <w:ilvl w:val="0"/>
-          <w:numId w:val="17"/>
-        </w:numPr>
-      </w:pPr>
-      <w:r>
-        <w:t>Microservice và giao tiếp thông qua RESTFul API.</w:t>
-      </w:r>
-    </w:p>
-    <w:p>
-      <w:pPr>
-        <w:pStyle w:val="ListParagraph"/>
-        <w:numPr>
-          <w:ilvl w:val="0"/>
-          <w:numId w:val="17"/>
-        </w:numPr>
-      </w:pPr>
-      <w:r>
-        <w:t>MongoDB</w:t>
-      </w:r>
-    </w:p>
-    <w:p>
-      <w:pPr>
-        <w:pStyle w:val="ListParagraph"/>
-        <w:numPr>
-          <w:ilvl w:val="0"/>
-          <w:numId w:val="17"/>
-        </w:numPr>
-      </w:pPr>
-      <w:r>
-        <w:t>MessageQueue</w:t>
-      </w:r>
-    </w:p>
-    <w:p>
-      <w:pPr>
         <w:pStyle w:val="Heading1"/>
       </w:pPr>
       <w:r>
@@ -234,6 +171,28 @@
       </w:r>
       <w:r>
         <w:t>Yêu cầu chức năng</w:t>
+      </w:r>
+    </w:p>
+    <w:p>
+      <w:pPr>
+        <w:rPr>
+          <w:b/>
+          <w:bCs/>
+        </w:rPr>
+      </w:pPr>
+      <w:r>
+        <w:rPr>
+          <w:b/>
+          <w:bCs/>
+        </w:rPr>
+        <w:t xml:space="preserve">- Xác thực người </w:t>
+      </w:r>
+      <w:r>
+        <w:rPr>
+          <w:b/>
+          <w:bCs/>
+        </w:rPr>
+        <w:t>dùng</w:t>
       </w:r>
     </w:p>
     <w:p>
@@ -460,7 +419,13 @@
         <w:t xml:space="preserve"> Các chức năng dự kiến (</w:t>
       </w:r>
       <w:r>
-        <w:t>dựa trên tiến độ của nhóm và feedback từ thầy): Xác thực người dùng, chia sẻ tập tin cho người khác</w:t>
+        <w:t xml:space="preserve">dựa trên tiến độ của nhóm và feedback từ thầy): </w:t>
+      </w:r>
+      <w:r>
+        <w:t>C</w:t>
+      </w:r>
+      <w:r>
+        <w:t>hia sẻ tập tin cho người khác</w:t>
       </w:r>
       <w:r>
         <w:t>,…</w:t>
@@ -472,7 +437,10 @@
         <w:pStyle w:val="Heading1"/>
       </w:pPr>
       <w:r>
-        <w:t xml:space="preserve">III. Mô tả một vài luồng hoạt động </w:t>
+        <w:t xml:space="preserve">III. </w:t>
+      </w:r>
+      <w:r>
+        <w:t>Quy trình upload file</w:t>
       </w:r>
     </w:p>
     <w:p>
@@ -480,21 +448,429 @@
         <w:pStyle w:val="Heading2"/>
       </w:pPr>
       <w:r>
-        <w:t>1. Upload file</w:t>
-      </w:r>
-    </w:p>
-    <w:p>
-      <w:r>
-        <w:t>Khi người dùng muốn upload một file nào đó lên hệ thống, họ sẽ lựa chọn file mình muốn thông qua UI đơn giản</w:t>
-      </w:r>
-      <w:r>
-        <w:t xml:space="preserve">. Sau đó gửi request đến File Service, File Service </w:t>
-      </w:r>
-      <w:r>
-        <w:t>sẽ kiểm tra xem file này đã từng được upload chưa</w:t>
-      </w:r>
-      <w:r>
-        <w:t>:</w:t>
+        <w:t xml:space="preserve">1. </w:t>
+      </w:r>
+      <w:r>
+        <w:t>Các bước upload file</w:t>
+      </w:r>
+    </w:p>
+    <w:p>
+      <w:pPr>
+        <w:rPr>
+          <w:rFonts w:cs="Times New Roman"/>
+          <w:sz w:val="26"/>
+          <w:szCs w:val="26"/>
+        </w:rPr>
+      </w:pPr>
+      <w:r>
+        <w:rPr>
+          <w:rFonts w:cs="Times New Roman"/>
+          <w:sz w:val="26"/>
+          <w:szCs w:val="26"/>
+        </w:rPr>
+        <w:t xml:space="preserve">Bước 1: </w:t>
+      </w:r>
+    </w:p>
+    <w:p>
+      <w:pPr>
+        <w:pStyle w:val="ListParagraph"/>
+        <w:numPr>
+          <w:ilvl w:val="0"/>
+          <w:numId w:val="24"/>
+        </w:numPr>
+        <w:spacing w:after="160" w:line="259" w:lineRule="auto"/>
+        <w:rPr>
+          <w:rFonts w:cs="Times New Roman"/>
+          <w:sz w:val="26"/>
+          <w:szCs w:val="26"/>
+        </w:rPr>
+      </w:pPr>
+      <w:r>
+        <w:rPr>
+          <w:rFonts w:cs="Times New Roman"/>
+          <w:sz w:val="26"/>
+          <w:szCs w:val="26"/>
+        </w:rPr>
+        <w:t xml:space="preserve">Người dùng </w:t>
+      </w:r>
+      <w:r>
+        <w:rPr>
+          <w:rFonts w:cs="Times New Roman"/>
+          <w:szCs w:val="26"/>
+        </w:rPr>
+        <w:t>chọn file muốn</w:t>
+      </w:r>
+      <w:r>
+        <w:rPr>
+          <w:rFonts w:cs="Times New Roman"/>
+          <w:sz w:val="26"/>
+          <w:szCs w:val="26"/>
+        </w:rPr>
+        <w:t xml:space="preserve"> upload</w:t>
+      </w:r>
+      <w:r>
+        <w:rPr>
+          <w:rFonts w:cs="Times New Roman"/>
+          <w:szCs w:val="26"/>
+        </w:rPr>
+        <w:t>.</w:t>
+      </w:r>
+    </w:p>
+    <w:p>
+      <w:pPr>
+        <w:pStyle w:val="ListParagraph"/>
+        <w:numPr>
+          <w:ilvl w:val="0"/>
+          <w:numId w:val="24"/>
+        </w:numPr>
+        <w:spacing w:after="160" w:line="259" w:lineRule="auto"/>
+        <w:rPr>
+          <w:rFonts w:cs="Times New Roman"/>
+          <w:sz w:val="26"/>
+          <w:szCs w:val="26"/>
+        </w:rPr>
+      </w:pPr>
+      <w:r>
+        <w:rPr>
+          <w:rFonts w:cs="Times New Roman"/>
+          <w:sz w:val="26"/>
+          <w:szCs w:val="26"/>
+        </w:rPr>
+        <w:t>Client gửi HTTP request để upload file.</w:t>
+      </w:r>
+    </w:p>
+    <w:p>
+      <w:pPr>
+        <w:rPr>
+          <w:rFonts w:cs="Times New Roman"/>
+          <w:sz w:val="26"/>
+          <w:szCs w:val="26"/>
+        </w:rPr>
+      </w:pPr>
+      <w:r>
+        <w:rPr>
+          <w:rFonts w:cs="Times New Roman"/>
+          <w:sz w:val="26"/>
+          <w:szCs w:val="26"/>
+        </w:rPr>
+        <w:t xml:space="preserve">Bước 2: </w:t>
+      </w:r>
+    </w:p>
+    <w:p>
+      <w:pPr>
+        <w:pStyle w:val="ListParagraph"/>
+        <w:numPr>
+          <w:ilvl w:val="0"/>
+          <w:numId w:val="25"/>
+        </w:numPr>
+        <w:spacing w:after="160" w:line="259" w:lineRule="auto"/>
+        <w:rPr>
+          <w:rFonts w:cs="Times New Roman"/>
+          <w:sz w:val="26"/>
+          <w:szCs w:val="26"/>
+        </w:rPr>
+      </w:pPr>
+      <w:r>
+        <w:rPr>
+          <w:rFonts w:cs="Times New Roman"/>
+          <w:sz w:val="26"/>
+          <w:szCs w:val="26"/>
+        </w:rPr>
+        <w:t>File Service</w:t>
+      </w:r>
+      <w:r>
+        <w:rPr>
+          <w:rFonts w:cs="Times New Roman"/>
+          <w:szCs w:val="26"/>
+        </w:rPr>
+        <w:t xml:space="preserve"> tiếp nhận request để bắt đầu quá trình upload</w:t>
+      </w:r>
+      <w:r>
+        <w:rPr>
+          <w:rFonts w:cs="Times New Roman"/>
+          <w:sz w:val="26"/>
+          <w:szCs w:val="26"/>
+        </w:rPr>
+        <w:t>.</w:t>
+      </w:r>
+    </w:p>
+    <w:p>
+      <w:pPr>
+        <w:rPr>
+          <w:rFonts w:cs="Times New Roman"/>
+          <w:sz w:val="26"/>
+          <w:szCs w:val="26"/>
+        </w:rPr>
+      </w:pPr>
+      <w:r>
+        <w:rPr>
+          <w:rFonts w:cs="Times New Roman"/>
+          <w:sz w:val="26"/>
+          <w:szCs w:val="26"/>
+        </w:rPr>
+        <w:t>Bước 3: Chia file thành các chunks</w:t>
+      </w:r>
+    </w:p>
+    <w:p>
+      <w:pPr>
+        <w:pStyle w:val="ListParagraph"/>
+        <w:numPr>
+          <w:ilvl w:val="0"/>
+          <w:numId w:val="26"/>
+        </w:numPr>
+        <w:spacing w:after="160" w:line="259" w:lineRule="auto"/>
+        <w:rPr>
+          <w:rFonts w:cs="Times New Roman"/>
+          <w:sz w:val="26"/>
+          <w:szCs w:val="26"/>
+        </w:rPr>
+      </w:pPr>
+      <w:r>
+        <w:rPr>
+          <w:rFonts w:cs="Times New Roman"/>
+          <w:sz w:val="26"/>
+          <w:szCs w:val="26"/>
+        </w:rPr>
+        <w:t>File được chia thành các chunks có kích thước cố định (ví dụ: 1MB mỗi chunk).</w:t>
+      </w:r>
+    </w:p>
+    <w:p>
+      <w:pPr>
+        <w:pStyle w:val="ListParagraph"/>
+        <w:numPr>
+          <w:ilvl w:val="0"/>
+          <w:numId w:val="26"/>
+        </w:numPr>
+        <w:spacing w:after="160" w:line="259" w:lineRule="auto"/>
+        <w:rPr>
+          <w:rFonts w:cs="Times New Roman"/>
+          <w:sz w:val="26"/>
+          <w:szCs w:val="26"/>
+        </w:rPr>
+      </w:pPr>
+      <w:r>
+        <w:rPr>
+          <w:rFonts w:cs="Times New Roman"/>
+          <w:sz w:val="26"/>
+          <w:szCs w:val="26"/>
+        </w:rPr>
+        <w:t>Mỗi chunk sẽ được hash (SHA-256) để tạo ID duy nhất cho chunk.</w:t>
+      </w:r>
+    </w:p>
+    <w:p>
+      <w:pPr>
+        <w:rPr>
+          <w:rFonts w:cs="Times New Roman"/>
+          <w:sz w:val="26"/>
+          <w:szCs w:val="26"/>
+        </w:rPr>
+      </w:pPr>
+      <w:r>
+        <w:rPr>
+          <w:rFonts w:cs="Times New Roman"/>
+          <w:sz w:val="26"/>
+          <w:szCs w:val="26"/>
+        </w:rPr>
+        <w:t>Bước 4: Phân phối các chunks đến các storage nodes</w:t>
+      </w:r>
+    </w:p>
+    <w:p>
+      <w:pPr>
+        <w:pStyle w:val="ListParagraph"/>
+        <w:numPr>
+          <w:ilvl w:val="0"/>
+          <w:numId w:val="27"/>
+        </w:numPr>
+        <w:spacing w:after="160" w:line="259" w:lineRule="auto"/>
+        <w:rPr>
+          <w:rFonts w:cs="Times New Roman"/>
+          <w:sz w:val="26"/>
+          <w:szCs w:val="26"/>
+        </w:rPr>
+      </w:pPr>
+      <w:r>
+        <w:rPr>
+          <w:rFonts w:cs="Times New Roman"/>
+          <w:sz w:val="26"/>
+          <w:szCs w:val="26"/>
+        </w:rPr>
+        <w:t>Sử dụng thuật toán băm (hashing) hoặc consistent hashing để quyết định storage node nào sẽ lưu trữ mỗi chunk.</w:t>
+      </w:r>
+    </w:p>
+    <w:p>
+      <w:pPr>
+        <w:pStyle w:val="ListParagraph"/>
+        <w:numPr>
+          <w:ilvl w:val="0"/>
+          <w:numId w:val="27"/>
+        </w:numPr>
+        <w:spacing w:after="160" w:line="259" w:lineRule="auto"/>
+        <w:rPr>
+          <w:rFonts w:cs="Times New Roman"/>
+          <w:sz w:val="26"/>
+          <w:szCs w:val="26"/>
+        </w:rPr>
+      </w:pPr>
+      <w:r>
+        <w:rPr>
+          <w:rFonts w:cs="Times New Roman"/>
+          <w:sz w:val="26"/>
+          <w:szCs w:val="26"/>
+        </w:rPr>
+        <w:t>Mỗi chunk được sao chép (replicated) lên 2-3 nodes khác nhau để đảm bảo tính an toàn.</w:t>
+      </w:r>
+    </w:p>
+    <w:p>
+      <w:pPr>
+        <w:rPr>
+          <w:rFonts w:cs="Times New Roman"/>
+          <w:sz w:val="26"/>
+          <w:szCs w:val="26"/>
+        </w:rPr>
+      </w:pPr>
+      <w:r>
+        <w:rPr>
+          <w:rFonts w:cs="Times New Roman"/>
+          <w:sz w:val="26"/>
+          <w:szCs w:val="26"/>
+        </w:rPr>
+        <w:t>Bước 5: Lưu metadata vào MongoDB</w:t>
+      </w:r>
+    </w:p>
+    <w:p>
+      <w:pPr>
+        <w:pStyle w:val="ListParagraph"/>
+        <w:numPr>
+          <w:ilvl w:val="0"/>
+          <w:numId w:val="28"/>
+        </w:numPr>
+        <w:spacing w:after="160" w:line="259" w:lineRule="auto"/>
+        <w:rPr>
+          <w:rFonts w:cs="Times New Roman"/>
+          <w:sz w:val="26"/>
+          <w:szCs w:val="26"/>
+        </w:rPr>
+      </w:pPr>
+      <w:r>
+        <w:rPr>
+          <w:rFonts w:cs="Times New Roman"/>
+          <w:sz w:val="26"/>
+          <w:szCs w:val="26"/>
+        </w:rPr>
+        <w:t>Sau khi các chunks được upload thành công, hệ thống sẽ lưu metadata của file vào MongoDB.</w:t>
+      </w:r>
+    </w:p>
+    <w:p>
+      <w:pPr>
+        <w:pStyle w:val="ListParagraph"/>
+        <w:numPr>
+          <w:ilvl w:val="0"/>
+          <w:numId w:val="28"/>
+        </w:numPr>
+        <w:spacing w:after="160" w:line="259" w:lineRule="auto"/>
+        <w:rPr>
+          <w:rFonts w:cs="Times New Roman"/>
+          <w:sz w:val="26"/>
+          <w:szCs w:val="26"/>
+        </w:rPr>
+      </w:pPr>
+      <w:r>
+        <w:rPr>
+          <w:rFonts w:cs="Times New Roman"/>
+          <w:sz w:val="26"/>
+          <w:szCs w:val="26"/>
+        </w:rPr>
+        <w:t>Metadata bao gồm: Tên file, kích thước,</w:t>
+      </w:r>
+      <w:r>
+        <w:rPr>
+          <w:rFonts w:cs="Times New Roman"/>
+          <w:szCs w:val="26"/>
+        </w:rPr>
+        <w:t xml:space="preserve"> thông tin của các chunks (</w:t>
+      </w:r>
+      <w:r>
+        <w:rPr>
+          <w:rFonts w:cs="Times New Roman"/>
+          <w:sz w:val="26"/>
+          <w:szCs w:val="26"/>
+        </w:rPr>
+        <w:t>ID, nodes lưu trữ, thứ tự của các chunks</w:t>
+      </w:r>
+      <w:r>
+        <w:rPr>
+          <w:rFonts w:cs="Times New Roman"/>
+          <w:szCs w:val="26"/>
+        </w:rPr>
+        <w:t>,..</w:t>
+      </w:r>
+      <w:r>
+        <w:rPr>
+          <w:rFonts w:cs="Times New Roman"/>
+          <w:sz w:val="26"/>
+          <w:szCs w:val="26"/>
+        </w:rPr>
+        <w:t>.</w:t>
+      </w:r>
+      <w:r>
+        <w:rPr>
+          <w:rFonts w:cs="Times New Roman"/>
+          <w:szCs w:val="26"/>
+        </w:rPr>
+        <w:t>)</w:t>
+      </w:r>
+    </w:p>
+    <w:p>
+      <w:pPr>
+        <w:rPr>
+          <w:rFonts w:cs="Times New Roman"/>
+          <w:sz w:val="26"/>
+          <w:szCs w:val="26"/>
+        </w:rPr>
+      </w:pPr>
+      <w:r>
+        <w:rPr>
+          <w:rFonts w:cs="Times New Roman"/>
+          <w:sz w:val="26"/>
+          <w:szCs w:val="26"/>
+        </w:rPr>
+        <w:t>Bước 6: Trả về kết quả cho người dùng</w:t>
+      </w:r>
+    </w:p>
+    <w:p>
+      <w:pPr>
+        <w:pStyle w:val="ListParagraph"/>
+        <w:numPr>
+          <w:ilvl w:val="0"/>
+          <w:numId w:val="29"/>
+        </w:numPr>
+        <w:spacing w:after="160" w:line="259" w:lineRule="auto"/>
+        <w:rPr>
+          <w:rFonts w:cs="Times New Roman"/>
+          <w:szCs w:val="26"/>
+        </w:rPr>
+      </w:pPr>
+      <w:r>
+        <w:rPr>
+          <w:rFonts w:cs="Times New Roman"/>
+          <w:sz w:val="26"/>
+          <w:szCs w:val="26"/>
+        </w:rPr>
+        <w:t>Hệ thống trả về file ID và thông báo thành công cho client.</w:t>
+      </w:r>
+    </w:p>
+    <w:p>
+      <w:pPr>
+        <w:pStyle w:val="Heading2"/>
+      </w:pPr>
+      <w:r>
+        <w:lastRenderedPageBreak/>
+        <w:t>2. Tóm tắt</w:t>
+      </w:r>
+    </w:p>
+    <w:p>
+      <w:r>
+        <w:t>Khi người dùng muốn upload một file nào đó lên hệ thống, họ sẽ lựa chọn file mình muốn thông qua UI đơn giản. Sau đó gửi request đến File Service, File Service sẽ kiểm tra xem file này đã từng được upload chưa:</w:t>
       </w:r>
     </w:p>
     <w:p>
@@ -518,10 +894,7 @@
         </w:numPr>
       </w:pPr>
       <w:r>
-        <w:t>N</w:t>
-      </w:r>
-      <w:r>
-        <w:t xml:space="preserve">ếu chưa thì sẽ gửi các thông tin của file này đến File Metadata Service để xử lý và lưu vào database. </w:t>
+        <w:t xml:space="preserve">Nếu chưa thì sẽ gửi các thông tin của file này đến File Metadata Service để xử lý và lưu vào database. </w:t>
       </w:r>
     </w:p>
     <w:p>
@@ -537,19 +910,34 @@
         <w:t>Khi người dùng tải tệp lên hệ thống, tệp sẽ được chia thành các chunks nhỏ để dễ dàng quản lý và giảm thiểu rủi ro mất mát dữ liệu.</w:t>
       </w:r>
       <w:r>
-        <w:t xml:space="preserve"> Khi tải lên </w:t>
-      </w:r>
-      <w:r>
-        <w:t>phiên bản mới của một tệp đã có, hệ thống sẽ so sánh các chunks hiện tại với phiên bản trước đó</w:t>
-      </w:r>
-      <w:r>
-        <w:t xml:space="preserve">: những chunks nào đã thay đổi, những chunks nào có thể tái </w:t>
-      </w:r>
-      <w:r>
-        <w:t>s</w:t>
-      </w:r>
-      <w:r>
-        <w:t>ử dụng (so sánh dựa trên hash). Sau đó sẽ upload các chunks đã thay đổi lên</w:t>
+        <w:t xml:space="preserve"> Khi tải lên phiên bản mới của một tệp đã có, hệ thống sẽ so sánh các chunks hiện tại với phiên bản trước đó: những chunks nào đã thay đổi, những chunks nào có thể tái sử dụng (so sánh dựa trên hash). Sau đó sẽ upload các chunks đã thay đổi lên.</w:t>
+      </w:r>
+    </w:p>
+    <w:p>
+      <w:r>
+        <w:t>Ví dụ:</w:t>
+      </w:r>
+    </w:p>
+    <w:p>
+      <w:r>
+        <w:t>Ta có version 1: [</w:t>
+      </w:r>
+      <w:r>
+        <w:t>C1, C2, C3, C4, C5]</w:t>
+      </w:r>
+    </w:p>
+    <w:p>
+      <w:r>
+        <w:t>Sau đó người dùng tải lên phiên bản mới sau khi chỉnh sửa: version 2 [</w:t>
+      </w:r>
+      <w:r>
+        <w:t xml:space="preserve">C1, C2, C3, </w:t>
+      </w:r>
+      <w:r>
+        <w:t>C6</w:t>
+      </w:r>
+      <w:r>
+        <w:t>]</w:t>
       </w:r>
       <w:r>
         <w:t>.</w:t>
@@ -557,45 +945,842 @@
     </w:p>
     <w:p>
       <w:r>
+        <w:t>Khi đó hệ thống sẽ so sánh và chỉ upload các chunk đã thay đổi.</w:t>
+      </w:r>
+    </w:p>
+    <w:p>
+      <w:pPr>
+        <w:pStyle w:val="Heading2"/>
+      </w:pPr>
+      <w:r>
+        <w:t>3</w:t>
+      </w:r>
+      <w:r>
+        <w:t>. Mô tả chi tiết</w:t>
+      </w:r>
+    </w:p>
+    <w:p>
+      <w:pPr>
+        <w:rPr>
+          <w:rFonts w:cs="Times New Roman"/>
+          <w:szCs w:val="28"/>
+        </w:rPr>
+      </w:pPr>
+      <w:r>
+        <w:rPr>
+          <w:rFonts w:cs="Times New Roman"/>
+          <w:szCs w:val="28"/>
+        </w:rPr>
+        <w:t xml:space="preserve">Khi user upload một file lên hệ thống, file đó sẽ được chia thành nhiều chunks nhỏ, mỗi chunk có kích thước cố định (ví dụ: 1MB). Các chunks này sau đó được lưu trữ phân tán trên nhiều storage nodes khác nhau. </w:t>
+      </w:r>
+    </w:p>
+    <w:p>
+      <w:pPr>
+        <w:rPr>
+          <w:rFonts w:cs="Times New Roman"/>
+          <w:szCs w:val="28"/>
+        </w:rPr>
+      </w:pPr>
+      <w:r>
+        <w:rPr>
+          <w:rFonts w:cs="Times New Roman"/>
+          <w:szCs w:val="28"/>
+        </w:rPr>
+        <w:t>Ví dụ file word 10MB thì sẽ chia thành 10 chunks, mỗi chunks 1 MB. Sau đó sẽ hash (nội dung file) các chunks này và dùng nó để đặt tên cho chunks (nếu mình muốn chỉ upload các chunks bị thay đổi để tối ưu thì chỉ cần so sánh hash</w:t>
+      </w:r>
+      <w:r>
+        <w:rPr>
+          <w:rFonts w:cs="Times New Roman"/>
+          <w:szCs w:val="28"/>
+        </w:rPr>
+        <w:t xml:space="preserve"> của chúng</w:t>
+      </w:r>
+      <w:r>
+        <w:rPr>
+          <w:rFonts w:cs="Times New Roman"/>
+          <w:szCs w:val="28"/>
+        </w:rPr>
+        <w:t xml:space="preserve">). </w:t>
+      </w:r>
+    </w:p>
+    <w:p>
+      <w:pPr>
+        <w:rPr>
+          <w:rFonts w:cs="Times New Roman"/>
+          <w:szCs w:val="28"/>
+        </w:rPr>
+      </w:pPr>
+      <w:r>
+        <w:rPr>
+          <w:rFonts w:cs="Times New Roman"/>
+          <w:szCs w:val="28"/>
+        </w:rPr>
+        <w:t>Sau đó nhân bản các chunks rồi chia ra lưu trữ ở nhiều node (để</w:t>
+      </w:r>
+      <w:r>
+        <w:rPr>
+          <w:rFonts w:cs="Times New Roman"/>
+          <w:szCs w:val="28"/>
+        </w:rPr>
+        <w:t xml:space="preserve"> trong trường hợp</w:t>
+      </w:r>
+      <w:r>
+        <w:rPr>
+          <w:rFonts w:cs="Times New Roman"/>
+          <w:szCs w:val="28"/>
+        </w:rPr>
+        <w:t xml:space="preserve"> 1 node</w:t>
+      </w:r>
+      <w:r>
+        <w:rPr>
+          <w:rFonts w:cs="Times New Roman"/>
+          <w:szCs w:val="28"/>
+        </w:rPr>
+        <w:t xml:space="preserve"> bị</w:t>
+      </w:r>
+      <w:r>
+        <w:rPr>
+          <w:rFonts w:cs="Times New Roman"/>
+          <w:szCs w:val="28"/>
+        </w:rPr>
+        <w:t xml:space="preserve"> hư thì vẫn lấy được ở node khác). Chunks được lưu trong mấy folder phân cấp dựa trên hash của nó.</w:t>
+      </w:r>
+    </w:p>
+    <w:p>
+      <w:pPr>
+        <w:rPr>
+          <w:rFonts w:cs="Times New Roman"/>
+          <w:b/>
+          <w:bCs/>
+          <w:szCs w:val="28"/>
+        </w:rPr>
+      </w:pPr>
+      <w:r>
+        <w:rPr>
+          <w:rFonts w:cs="Times New Roman"/>
+          <w:b/>
+          <w:bCs/>
+          <w:szCs w:val="28"/>
+        </w:rPr>
         <w:t>Ví dụ:</w:t>
       </w:r>
     </w:p>
     <w:p>
-      <w:r>
-        <w:t>Ta có version 1: [</w:t>
-      </w:r>
-      <w:r>
-        <w:t>C1, C2, C3, C4, C5]</w:t>
-      </w:r>
-    </w:p>
-    <w:p>
-      <w:r>
-        <w:t>Sau đó người dùng tải lên phiên bản mới sau khi chỉnh sửa: version 2 [</w:t>
-      </w:r>
-      <w:r>
-        <w:t xml:space="preserve">C1, C2, C3, </w:t>
-      </w:r>
-      <w:r>
-        <w:t>C</w:t>
-      </w:r>
-      <w:r>
-        <w:t>6</w:t>
-      </w:r>
-      <w:r>
-        <w:t>]</w:t>
-      </w:r>
-      <w:r>
+      <w:pPr>
+        <w:pStyle w:val="ListParagraph"/>
+        <w:numPr>
+          <w:ilvl w:val="0"/>
+          <w:numId w:val="31"/>
+        </w:numPr>
+        <w:spacing w:after="160" w:line="259" w:lineRule="auto"/>
+        <w:rPr>
+          <w:rFonts w:cs="Times New Roman"/>
+          <w:szCs w:val="28"/>
+        </w:rPr>
+      </w:pPr>
+      <w:r>
+        <w:rPr>
+          <w:rFonts w:cs="Times New Roman"/>
+          <w:szCs w:val="28"/>
+        </w:rPr>
+        <w:t xml:space="preserve">1 file word 3MB được chia ra thành 3 chunks (mỗi chunk 1MB). </w:t>
+      </w:r>
+    </w:p>
+    <w:p>
+      <w:pPr>
+        <w:pStyle w:val="ListParagraph"/>
+        <w:numPr>
+          <w:ilvl w:val="0"/>
+          <w:numId w:val="31"/>
+        </w:numPr>
+        <w:spacing w:after="160" w:line="259" w:lineRule="auto"/>
+        <w:rPr>
+          <w:rFonts w:cs="Times New Roman"/>
+          <w:szCs w:val="28"/>
+        </w:rPr>
+      </w:pPr>
+      <w:r>
+        <w:rPr>
+          <w:rFonts w:cs="Times New Roman"/>
+          <w:szCs w:val="28"/>
+        </w:rPr>
+        <w:t>Hệ thống có 3 storage nodes: 1,2,3.</w:t>
+      </w:r>
+    </w:p>
+    <w:p>
+      <w:pPr>
+        <w:rPr>
+          <w:rFonts w:cs="Times New Roman"/>
+          <w:b/>
+          <w:bCs/>
+          <w:szCs w:val="28"/>
+        </w:rPr>
+      </w:pPr>
+      <w:r>
+        <w:rPr>
+          <w:rFonts w:cs="Times New Roman"/>
+          <w:b/>
+          <w:bCs/>
+          <w:szCs w:val="28"/>
+        </w:rPr>
+        <w:lastRenderedPageBreak/>
+        <w:t>Quy trình:</w:t>
+      </w:r>
+    </w:p>
+    <w:p>
+      <w:pPr>
+        <w:rPr>
+          <w:rFonts w:cs="Times New Roman"/>
+          <w:szCs w:val="28"/>
+        </w:rPr>
+      </w:pPr>
+      <w:r>
+        <w:rPr>
+          <w:rFonts w:cs="Times New Roman"/>
+          <w:szCs w:val="28"/>
+        </w:rPr>
+        <w:t>1. Tạo các chunks:</w:t>
+      </w:r>
+    </w:p>
+    <w:tbl>
+      <w:tblPr>
+        <w:tblStyle w:val="TableGrid"/>
+        <w:tblW w:w="0" w:type="auto"/>
+        <w:tblLook w:val="04A0" w:firstRow="1" w:lastRow="0" w:firstColumn="1" w:lastColumn="0" w:noHBand="0" w:noVBand="1"/>
+      </w:tblPr>
+      <w:tblGrid>
+        <w:gridCol w:w="2096"/>
+        <w:gridCol w:w="2006"/>
+        <w:gridCol w:w="5474"/>
+      </w:tblGrid>
+      <w:tr>
+        <w:tc>
+          <w:tcPr>
+            <w:tcW w:w="2337" w:type="dxa"/>
+          </w:tcPr>
+          <w:p>
+            <w:pPr>
+              <w:rPr>
+                <w:rFonts w:cs="Times New Roman"/>
+                <w:szCs w:val="28"/>
+              </w:rPr>
+            </w:pPr>
+            <w:r>
+              <w:rPr>
+                <w:rFonts w:cs="Times New Roman"/>
+                <w:szCs w:val="28"/>
+              </w:rPr>
+              <w:t>ChunkID</w:t>
+            </w:r>
+          </w:p>
+        </w:tc>
+        <w:tc>
+          <w:tcPr>
+            <w:tcW w:w="2338" w:type="dxa"/>
+          </w:tcPr>
+          <w:p>
+            <w:pPr>
+              <w:rPr>
+                <w:rFonts w:cs="Times New Roman"/>
+                <w:szCs w:val="28"/>
+              </w:rPr>
+            </w:pPr>
+            <w:r>
+              <w:rPr>
+                <w:rFonts w:cs="Times New Roman"/>
+                <w:szCs w:val="28"/>
+              </w:rPr>
+              <w:t>Kích thước</w:t>
+            </w:r>
+          </w:p>
+        </w:tc>
+        <w:tc>
+          <w:tcPr>
+            <w:tcW w:w="2338" w:type="dxa"/>
+          </w:tcPr>
+          <w:p>
+            <w:pPr>
+              <w:rPr>
+                <w:rFonts w:cs="Times New Roman"/>
+                <w:szCs w:val="28"/>
+              </w:rPr>
+            </w:pPr>
+            <w:r>
+              <w:rPr>
+                <w:rFonts w:cs="Times New Roman"/>
+                <w:szCs w:val="28"/>
+              </w:rPr>
+              <w:t>SHA-256 Hash</w:t>
+            </w:r>
+          </w:p>
+        </w:tc>
+      </w:tr>
+      <w:tr>
+        <w:tc>
+          <w:tcPr>
+            <w:tcW w:w="2337" w:type="dxa"/>
+          </w:tcPr>
+          <w:p>
+            <w:pPr>
+              <w:rPr>
+                <w:rFonts w:cs="Times New Roman"/>
+                <w:szCs w:val="28"/>
+              </w:rPr>
+            </w:pPr>
+            <w:r>
+              <w:rPr>
+                <w:rFonts w:cs="Times New Roman"/>
+                <w:szCs w:val="28"/>
+              </w:rPr>
+              <w:t>Chunk1</w:t>
+            </w:r>
+          </w:p>
+        </w:tc>
+        <w:tc>
+          <w:tcPr>
+            <w:tcW w:w="2338" w:type="dxa"/>
+          </w:tcPr>
+          <w:p>
+            <w:pPr>
+              <w:rPr>
+                <w:rFonts w:cs="Times New Roman"/>
+                <w:szCs w:val="28"/>
+              </w:rPr>
+            </w:pPr>
+            <w:r>
+              <w:rPr>
+                <w:rFonts w:cs="Times New Roman"/>
+                <w:szCs w:val="28"/>
+              </w:rPr>
+              <w:t>1MB</w:t>
+            </w:r>
+          </w:p>
+        </w:tc>
+        <w:tc>
+          <w:tcPr>
+            <w:tcW w:w="2338" w:type="dxa"/>
+          </w:tcPr>
+          <w:p>
+            <w:pPr>
+              <w:rPr>
+                <w:rFonts w:cs="Times New Roman"/>
+                <w:szCs w:val="28"/>
+              </w:rPr>
+            </w:pPr>
+            <w:r>
+              <w:rPr>
+                <w:rFonts w:cs="Times New Roman"/>
+                <w:szCs w:val="28"/>
+              </w:rPr>
+              <w:t>a1b2c3d4e5f6g7h8i9j0k1l2m3n4o5p6q7r8s9t0</w:t>
+            </w:r>
+          </w:p>
+        </w:tc>
+      </w:tr>
+      <w:tr>
+        <w:tc>
+          <w:tcPr>
+            <w:tcW w:w="2337" w:type="dxa"/>
+          </w:tcPr>
+          <w:p>
+            <w:pPr>
+              <w:rPr>
+                <w:rFonts w:cs="Times New Roman"/>
+                <w:szCs w:val="28"/>
+              </w:rPr>
+            </w:pPr>
+            <w:r>
+              <w:rPr>
+                <w:rFonts w:cs="Times New Roman"/>
+                <w:szCs w:val="28"/>
+              </w:rPr>
+              <w:t>Chunk2</w:t>
+            </w:r>
+          </w:p>
+        </w:tc>
+        <w:tc>
+          <w:tcPr>
+            <w:tcW w:w="2338" w:type="dxa"/>
+          </w:tcPr>
+          <w:p>
+            <w:pPr>
+              <w:rPr>
+                <w:rFonts w:cs="Times New Roman"/>
+                <w:szCs w:val="28"/>
+              </w:rPr>
+            </w:pPr>
+            <w:r>
+              <w:rPr>
+                <w:rFonts w:cs="Times New Roman"/>
+                <w:szCs w:val="28"/>
+              </w:rPr>
+              <w:t>1MB</w:t>
+            </w:r>
+          </w:p>
+        </w:tc>
+        <w:tc>
+          <w:tcPr>
+            <w:tcW w:w="2338" w:type="dxa"/>
+          </w:tcPr>
+          <w:p>
+            <w:pPr>
+              <w:jc w:val="center"/>
+              <w:rPr>
+                <w:rFonts w:cs="Times New Roman"/>
+                <w:szCs w:val="28"/>
+              </w:rPr>
+            </w:pPr>
+            <w:r>
+              <w:rPr>
+                <w:rFonts w:cs="Times New Roman"/>
+                <w:szCs w:val="28"/>
+              </w:rPr>
+              <w:t>b2c3d4e5f6g7h8i9j0k1l2m3n4o5p6q7r8s9t0a1</w:t>
+            </w:r>
+          </w:p>
+        </w:tc>
+      </w:tr>
+      <w:tr>
+        <w:tc>
+          <w:tcPr>
+            <w:tcW w:w="2337" w:type="dxa"/>
+          </w:tcPr>
+          <w:p>
+            <w:pPr>
+              <w:rPr>
+                <w:rFonts w:cs="Times New Roman"/>
+                <w:szCs w:val="28"/>
+              </w:rPr>
+            </w:pPr>
+            <w:r>
+              <w:rPr>
+                <w:rFonts w:cs="Times New Roman"/>
+                <w:szCs w:val="28"/>
+              </w:rPr>
+              <w:t>Chunk3</w:t>
+            </w:r>
+          </w:p>
+        </w:tc>
+        <w:tc>
+          <w:tcPr>
+            <w:tcW w:w="2338" w:type="dxa"/>
+          </w:tcPr>
+          <w:p>
+            <w:pPr>
+              <w:rPr>
+                <w:rFonts w:cs="Times New Roman"/>
+                <w:szCs w:val="28"/>
+              </w:rPr>
+            </w:pPr>
+            <w:r>
+              <w:rPr>
+                <w:rFonts w:cs="Times New Roman"/>
+                <w:szCs w:val="28"/>
+              </w:rPr>
+              <w:t>1MB</w:t>
+            </w:r>
+          </w:p>
+        </w:tc>
+        <w:tc>
+          <w:tcPr>
+            <w:tcW w:w="2338" w:type="dxa"/>
+          </w:tcPr>
+          <w:p>
+            <w:pPr>
+              <w:rPr>
+                <w:rFonts w:cs="Times New Roman"/>
+                <w:szCs w:val="28"/>
+              </w:rPr>
+            </w:pPr>
+            <w:r>
+              <w:rPr>
+                <w:rFonts w:cs="Times New Roman"/>
+                <w:szCs w:val="28"/>
+              </w:rPr>
+              <w:t>c3d4e5f6g7h8i9j0k1l2m3n4o5p6q7r8s9t0a1b2</w:t>
+            </w:r>
+          </w:p>
+        </w:tc>
+      </w:tr>
+    </w:tbl>
+    <w:p>
+      <w:pPr>
+        <w:rPr>
+          <w:rFonts w:cs="Times New Roman"/>
+          <w:szCs w:val="28"/>
+        </w:rPr>
+      </w:pPr>
+    </w:p>
+    <w:p>
+      <w:pPr>
+        <w:rPr>
+          <w:rFonts w:cs="Times New Roman"/>
+          <w:szCs w:val="28"/>
+        </w:rPr>
+      </w:pPr>
+      <w:r>
+        <w:rPr>
+          <w:rFonts w:cs="Times New Roman"/>
+          <w:szCs w:val="28"/>
+        </w:rPr>
+        <w:t>2. Phân phối các chunks:</w:t>
+      </w:r>
+    </w:p>
+    <w:p>
+      <w:pPr>
+        <w:rPr>
+          <w:rFonts w:cs="Times New Roman"/>
+          <w:szCs w:val="28"/>
+        </w:rPr>
+      </w:pPr>
+      <w:r>
+        <w:rPr>
+          <w:rFonts w:cs="Times New Roman"/>
+          <w:szCs w:val="28"/>
+        </w:rPr>
+        <w:t xml:space="preserve">Các chunks sẽ được lưu trữ trong thư mục với cấu trúc thư mục dựa trên mã hash, nhân bản và lưu trên 2 storage node khác nhau. </w:t>
+      </w:r>
+    </w:p>
+    <w:p>
+      <w:pPr>
+        <w:rPr>
+          <w:rFonts w:cs="Times New Roman"/>
+          <w:szCs w:val="28"/>
+        </w:rPr>
+      </w:pPr>
+      <w:r>
+        <w:rPr>
+          <w:rFonts w:cs="Times New Roman"/>
+          <w:szCs w:val="28"/>
+        </w:rPr>
+        <w:t xml:space="preserve">Ví dụ với chunk 1 có hash là </w:t>
+      </w:r>
+      <w:r>
+        <w:rPr>
+          <w:rFonts w:cs="Times New Roman"/>
+          <w:szCs w:val="28"/>
+        </w:rPr>
+        <w:t>a1b2c3d4e5f6g7h8i9j0k1l2m3n4o5p6q7r8s9t0</w:t>
+      </w:r>
+      <w:r>
+        <w:rPr>
+          <w:rFonts w:cs="Times New Roman"/>
+          <w:szCs w:val="28"/>
+        </w:rPr>
         <w:t>.</w:t>
       </w:r>
     </w:p>
     <w:p>
-      <w:r>
-        <w:t>Khi đó hệ thống sẽ so sánh và chỉ upload các chunk đã thay đổi.</w:t>
-      </w:r>
-    </w:p>
-    <w:p>
-      <w:r>
-        <w:t>(Tuy nhiên logic khá phức tạp, nhóm em sẽ nêu rõ hơn ở phần khó khăn)</w:t>
+      <w:pPr>
+        <w:rPr>
+          <w:rFonts w:cs="Times New Roman"/>
+          <w:szCs w:val="28"/>
+        </w:rPr>
+      </w:pPr>
+      <w:r>
+        <w:rPr>
+          <w:rFonts w:cs="Times New Roman"/>
+          <w:szCs w:val="28"/>
+        </w:rPr>
+        <w:t xml:space="preserve">Nó sẽ được lưu ở 2 nơi: </w:t>
+      </w:r>
+    </w:p>
+    <w:p>
+      <w:pPr>
+        <w:rPr>
+          <w:rFonts w:cs="Times New Roman"/>
+          <w:i/>
+          <w:iCs/>
+          <w:sz w:val="24"/>
+        </w:rPr>
+      </w:pPr>
+      <w:r>
+        <w:rPr>
+          <w:rFonts w:cs="Times New Roman"/>
+          <w:i/>
+          <w:iCs/>
+          <w:sz w:val="24"/>
+        </w:rPr>
+        <w:t>“storage-node-1/a1/b2/c3/d4/e5/ a1b2c3d4e5f6g7h8i9j0k1l2m3n4o5p6q7r8s9t0_chunk1”</w:t>
+      </w:r>
+    </w:p>
+    <w:p>
+      <w:pPr>
+        <w:rPr>
+          <w:rFonts w:cs="Times New Roman"/>
+          <w:i/>
+          <w:iCs/>
+          <w:sz w:val="24"/>
+        </w:rPr>
+      </w:pPr>
+      <w:r>
+        <w:rPr>
+          <w:rFonts w:cs="Times New Roman"/>
+          <w:i/>
+          <w:iCs/>
+          <w:sz w:val="24"/>
+        </w:rPr>
+        <w:t>“storage-node-2/a1/b2/c3/d4/e5/ a1b2c3d4e5f6g7h8i9j0k1l2m3n4o5p6q7r8s9t0_chunk1”</w:t>
+      </w:r>
+    </w:p>
+    <w:p>
+      <w:pPr>
+        <w:rPr>
+          <w:rFonts w:cs="Times New Roman"/>
+          <w:szCs w:val="28"/>
+        </w:rPr>
+      </w:pPr>
+      <w:r>
+        <w:rPr>
+          <w:rFonts w:cs="Times New Roman"/>
+          <w:szCs w:val="28"/>
+        </w:rPr>
+        <w:t>Tương tự với các chunks còn lại.</w:t>
+      </w:r>
+      <w:r>
+        <w:rPr>
+          <w:rFonts w:cs="Times New Roman"/>
+          <w:szCs w:val="28"/>
+        </w:rPr>
+        <w:br/>
+      </w:r>
+    </w:p>
+    <w:p>
+      <w:pPr>
+        <w:rPr>
+          <w:rFonts w:cs="Times New Roman"/>
+          <w:szCs w:val="28"/>
+        </w:rPr>
+      </w:pPr>
+      <w:r>
+        <w:rPr>
+          <w:rFonts w:cs="Times New Roman"/>
+          <w:szCs w:val="28"/>
+        </w:rPr>
+        <w:t xml:space="preserve">=&gt; Lí do là nếu như có </w:t>
+      </w:r>
+      <w:r>
+        <w:rPr>
+          <w:rFonts w:cs="Times New Roman"/>
+          <w:szCs w:val="28"/>
+        </w:rPr>
+        <w:t>quá</w:t>
+      </w:r>
+      <w:r>
+        <w:rPr>
+          <w:rFonts w:cs="Times New Roman"/>
+          <w:szCs w:val="28"/>
+        </w:rPr>
+        <w:t xml:space="preserve"> nhiều chunks, lưu trữ toàn bộ trong 1 folder sẽ giảm hiệu suất khi muốn truy xuất 1 chunks nào đó. Nên chia thư mục </w:t>
+      </w:r>
+      <w:r>
+        <w:rPr>
+          <w:rFonts w:cs="Times New Roman"/>
+          <w:szCs w:val="28"/>
+        </w:rPr>
+        <w:t>dựa trên mã hash của nó</w:t>
+      </w:r>
+      <w:r>
+        <w:rPr>
+          <w:rFonts w:cs="Times New Roman"/>
+          <w:szCs w:val="28"/>
+        </w:rPr>
+        <w:t xml:space="preserve"> để nâng cao hiệu suất tìm kiếm.</w:t>
+      </w:r>
+    </w:p>
+    <w:p>
+      <w:pPr>
+        <w:rPr>
+          <w:rFonts w:cs="Times New Roman"/>
+          <w:szCs w:val="28"/>
+        </w:rPr>
+      </w:pPr>
+      <w:r>
+        <w:rPr>
+          <w:rFonts w:cs="Times New Roman"/>
+          <w:szCs w:val="28"/>
+        </w:rPr>
+        <w:t>*Cấu trúc thư mục mẫu:</w:t>
+      </w:r>
+    </w:p>
+    <w:p>
+      <w:pPr>
+        <w:jc w:val="center"/>
+        <w:rPr>
+          <w:rFonts w:cs="Times New Roman"/>
+          <w:szCs w:val="28"/>
+        </w:rPr>
+      </w:pPr>
+      <w:r>
+        <w:rPr>
+          <w:rFonts w:cs="Times New Roman"/>
+          <w:szCs w:val="28"/>
+        </w:rPr>
+        <w:drawing>
+          <wp:inline distT="0" distB="0" distL="0" distR="0" wp14:anchorId="3B9EBA5C" wp14:editId="21197C4B">
+            <wp:extent cx="1962150" cy="2916345"/>
+            <wp:effectExtent l="0" t="0" r="0" b="0"/>
+            <wp:docPr id="746244971" name="Picture 1" descr="A computer screen shot of a computer&#10;&#10;Description automatically generated"/>
+            <wp:cNvGraphicFramePr>
+              <a:graphicFrameLocks xmlns:a="http://schemas.openxmlformats.org/drawingml/2006/main" noChangeAspect="1"/>
+            </wp:cNvGraphicFramePr>
+            <a:graphic xmlns:a="http://schemas.openxmlformats.org/drawingml/2006/main">
+              <a:graphicData uri="http://schemas.openxmlformats.org/drawingml/2006/picture">
+                <pic:pic xmlns:pic="http://schemas.openxmlformats.org/drawingml/2006/picture">
+                  <pic:nvPicPr>
+                    <pic:cNvPr id="746244971" name="Picture 1" descr="A computer screen shot of a computer&#10;&#10;Description automatically generated"/>
+                    <pic:cNvPicPr/>
+                  </pic:nvPicPr>
+                  <pic:blipFill>
+                    <a:blip r:embed="rId8"/>
+                    <a:stretch>
+                      <a:fillRect/>
+                    </a:stretch>
+                  </pic:blipFill>
+                  <pic:spPr>
+                    <a:xfrm>
+                      <a:off x="0" y="0"/>
+                      <a:ext cx="1969936" cy="2927917"/>
+                    </a:xfrm>
+                    <a:prstGeom prst="rect">
+                      <a:avLst/>
+                    </a:prstGeom>
+                  </pic:spPr>
+                </pic:pic>
+              </a:graphicData>
+            </a:graphic>
+          </wp:inline>
+        </w:drawing>
+      </w:r>
+    </w:p>
+    <w:p>
+      <w:pPr>
+        <w:rPr>
+          <w:rFonts w:cs="Times New Roman"/>
+          <w:szCs w:val="28"/>
+        </w:rPr>
+      </w:pPr>
+      <w:r>
+        <w:rPr>
+          <w:rFonts w:cs="Times New Roman"/>
+          <w:szCs w:val="28"/>
+        </w:rPr>
+        <w:br w:type="page"/>
+      </w:r>
+      <w:r>
+        <w:rPr>
+          <w:rFonts w:cs="Times New Roman"/>
+          <w:szCs w:val="28"/>
+        </w:rPr>
+        <w:lastRenderedPageBreak/>
+        <w:t>3. Lưu metadata vào mongoDB:</w:t>
+      </w:r>
+    </w:p>
+    <w:p>
+      <w:pPr>
+        <w:rPr>
+          <w:rFonts w:cs="Times New Roman"/>
+          <w:szCs w:val="28"/>
+        </w:rPr>
+      </w:pPr>
+      <w:r>
+        <w:rPr>
+          <w:rFonts w:cs="Times New Roman"/>
+          <w:szCs w:val="28"/>
+        </w:rPr>
+        <w:drawing>
+          <wp:inline distT="0" distB="0" distL="0" distR="0" wp14:anchorId="2F75E050" wp14:editId="57713113">
+            <wp:extent cx="5068007" cy="5534797"/>
+            <wp:effectExtent l="0" t="0" r="0" b="8890"/>
+            <wp:docPr id="1571995996" name="Picture 1" descr="A screenshot of a computer program&#10;&#10;Description automatically generated"/>
+            <wp:cNvGraphicFramePr>
+              <a:graphicFrameLocks xmlns:a="http://schemas.openxmlformats.org/drawingml/2006/main" noChangeAspect="1"/>
+            </wp:cNvGraphicFramePr>
+            <a:graphic xmlns:a="http://schemas.openxmlformats.org/drawingml/2006/main">
+              <a:graphicData uri="http://schemas.openxmlformats.org/drawingml/2006/picture">
+                <pic:pic xmlns:pic="http://schemas.openxmlformats.org/drawingml/2006/picture">
+                  <pic:nvPicPr>
+                    <pic:cNvPr id="1571995996" name="Picture 1" descr="A screenshot of a computer program&#10;&#10;Description automatically generated"/>
+                    <pic:cNvPicPr/>
+                  </pic:nvPicPr>
+                  <pic:blipFill>
+                    <a:blip r:embed="rId9"/>
+                    <a:stretch>
+                      <a:fillRect/>
+                    </a:stretch>
+                  </pic:blipFill>
+                  <pic:spPr>
+                    <a:xfrm>
+                      <a:off x="0" y="0"/>
+                      <a:ext cx="5068007" cy="5534797"/>
+                    </a:xfrm>
+                    <a:prstGeom prst="rect">
+                      <a:avLst/>
+                    </a:prstGeom>
+                  </pic:spPr>
+                </pic:pic>
+              </a:graphicData>
+            </a:graphic>
+          </wp:inline>
+        </w:drawing>
+      </w:r>
+    </w:p>
+    <w:p>
+      <w:pPr>
+        <w:rPr>
+          <w:rFonts w:cs="Times New Roman"/>
+          <w:szCs w:val="28"/>
+        </w:rPr>
+      </w:pPr>
+    </w:p>
+    <w:p>
+      <w:pPr>
+        <w:spacing w:after="0"/>
+        <w:rPr>
+          <w:rFonts w:eastAsiaTheme="majorEastAsia" w:cstheme="majorBidi"/>
+          <w:b/>
+          <w:bCs/>
+          <w:color w:val="EA6046"/>
+          <w:szCs w:val="26"/>
+        </w:rPr>
+      </w:pPr>
+      <w:r>
+        <w:rPr>
+          <w:rFonts w:cs="Times New Roman"/>
+          <w:szCs w:val="28"/>
+        </w:rPr>
+        <w:t xml:space="preserve">*Khi </w:t>
+      </w:r>
+      <w:r>
+        <w:rPr>
+          <w:rFonts w:cs="Times New Roman"/>
+          <w:szCs w:val="28"/>
+        </w:rPr>
+        <w:t xml:space="preserve">người dùng muốn download file </w:t>
+      </w:r>
+      <w:r>
+        <w:rPr>
+          <w:rFonts w:cs="Times New Roman"/>
+          <w:szCs w:val="28"/>
+        </w:rPr>
+        <w:t>thì dựa vào</w:t>
+      </w:r>
+      <w:r>
+        <w:rPr>
+          <w:rFonts w:cs="Times New Roman"/>
+          <w:szCs w:val="28"/>
+        </w:rPr>
+        <w:t xml:space="preserve"> thông tin trên</w:t>
+      </w:r>
+      <w:r>
+        <w:rPr>
+          <w:rFonts w:cs="Times New Roman"/>
+          <w:szCs w:val="28"/>
+        </w:rPr>
+        <w:t xml:space="preserve"> để tìm các chunks trong storage rồi ghép lại.</w:t>
+      </w:r>
+      <w:r>
+        <w:br w:type="page"/>
       </w:r>
     </w:p>
     <w:p>
@@ -603,51 +1788,126 @@
         <w:pStyle w:val="Heading1"/>
       </w:pPr>
       <w:r>
-        <w:t xml:space="preserve">IV. </w:t>
-      </w:r>
-      <w:r>
-        <w:t xml:space="preserve">Khó khăn </w:t>
-      </w:r>
-    </w:p>
-    <w:p>
-      <w:r>
+        <w:lastRenderedPageBreak/>
+        <w:t>V.</w:t>
+      </w:r>
+      <w:r>
+        <w:t xml:space="preserve"> Tiến độ và</w:t>
+      </w:r>
+      <w:r>
+        <w:t xml:space="preserve"> </w:t>
+      </w:r>
+      <w:r>
+        <w:t>k</w:t>
+      </w:r>
+      <w:r>
+        <w:t xml:space="preserve">hó khăn </w:t>
+      </w:r>
+    </w:p>
+    <w:p>
+      <w:pPr>
+        <w:rPr>
+          <w:szCs w:val="28"/>
+        </w:rPr>
+      </w:pPr>
+      <w:r>
+        <w:rPr>
+          <w:szCs w:val="28"/>
+        </w:rPr>
+        <w:t>Hiện tại, chúng em đang thực hiện code upload file và lưu trữ các thông tin về file và các chunks.</w:t>
+      </w:r>
+    </w:p>
+    <w:p>
+      <w:pPr>
+        <w:rPr>
+          <w:szCs w:val="28"/>
+        </w:rPr>
+      </w:pPr>
+      <w:r>
+        <w:rPr>
+          <w:szCs w:val="28"/>
+        </w:rPr>
         <w:t>Vì đây là một chủ đề khá mới với nhóm em, kể cả công nghệ sử dụng (mới tìm hiểu về golang) nên thời gian nghiên cứu khá lâu.</w:t>
       </w:r>
-    </w:p>
-    <w:p>
-      <w:r>
-        <w:lastRenderedPageBreak/>
-        <w:t xml:space="preserve">Hiện tại, chúng em đang nghiên cứu logic để phân chia file thành các chunks và </w:t>
-      </w:r>
-      <w:r>
-        <w:t>quản lý chúng. Như đã nói ở trên, hệ thống dự kiến sẽ so sánh sự khác biệt giữa các chunks của phiên bản cũ và mới (dựa trên hash</w:t>
-      </w:r>
-      <w:r>
+      <w:r>
+        <w:rPr>
+          <w:szCs w:val="28"/>
+        </w:rPr>
+        <w:t xml:space="preserve"> Ở trên là ý tưởng về việc quy trình upload file, nhóm em sẽ hiện thực nó và các phần còn lại sau khi được nghe ý kiến của thầy.</w:t>
+      </w:r>
+    </w:p>
+    <w:p>
+      <w:pPr>
+        <w:rPr>
+          <w:szCs w:val="28"/>
+        </w:rPr>
+      </w:pPr>
+      <w:r>
+        <w:rPr>
+          <w:szCs w:val="28"/>
+        </w:rPr>
+        <w:t>Một vấn đề nữa</w:t>
+      </w:r>
+      <w:r>
+        <w:rPr>
+          <w:szCs w:val="28"/>
+        </w:rPr>
+        <w:t>, hệ thống dự kiến sẽ so sánh sự khác biệt giữa các chunks của phiên bản cũ và mới (dựa trên hash</w:t>
+      </w:r>
+      <w:r>
+        <w:rPr>
+          <w:szCs w:val="28"/>
+        </w:rPr>
         <w:t xml:space="preserve"> nội dung của chunk) và chỉ upload các chunks bị thay đổi để tối ưu hoá việc xử lý và lưu trữ. </w:t>
       </w:r>
     </w:p>
     <w:p>
-      <w:r>
+      <w:pPr>
+        <w:rPr>
+          <w:szCs w:val="28"/>
+        </w:rPr>
+      </w:pPr>
+      <w:r>
+        <w:rPr>
+          <w:szCs w:val="28"/>
+        </w:rPr>
         <w:t>Tuy nhiên</w:t>
       </w:r>
       <w:r>
+        <w:rPr>
+          <w:szCs w:val="28"/>
+        </w:rPr>
         <w:t xml:space="preserve"> v</w:t>
       </w:r>
       <w:r>
-        <w:t>iệc phát hiện chính xác các phần thay đổi trong tệp</w:t>
-      </w:r>
-      <w:r>
-        <w:t xml:space="preserve"> mới khá phức tạp. Giả sử tệp cũ là 1 file docs 10MB với 1000 ngàn dòng, file có thể được chia thành 10 chunks với mỗi chunks gồm 100 dòng, kích thước 1MB. </w:t>
-      </w:r>
-    </w:p>
-    <w:p>
-      <w:r>
+        <w:rPr>
+          <w:szCs w:val="28"/>
+        </w:rPr>
+        <w:t xml:space="preserve">iệc phát hiện chính xác các phần thay đổi trong tệp mới khá phức tạp. Giả sử tệp cũ là 1 file docs 10MB với 1000 ngàn dòng, file có thể được chia thành 10 chunks với mỗi chunks gồm 100 dòng, kích thước 1MB. </w:t>
+      </w:r>
+    </w:p>
+    <w:p>
+      <w:pPr>
+        <w:rPr>
+          <w:szCs w:val="28"/>
+        </w:rPr>
+      </w:pPr>
+      <w:r>
+        <w:rPr>
+          <w:szCs w:val="28"/>
+        </w:rPr>
         <w:t xml:space="preserve">Nếu phiên bản mới được upload chỉ thay đổi đoạn cuối thì sẽ dễ dàng hơn cho việc so sánh (giống ví dụ ở mục III.2). </w:t>
       </w:r>
       <w:r>
+        <w:rPr>
+          <w:szCs w:val="28"/>
+        </w:rPr>
         <w:t xml:space="preserve">Nhưng nếu phiên bản mới có sự chỉnh sửa ở đầu file (ví dụ thêm n dòng), việc đó sẽ khiến toàn bộ dòng bên dưới bị đẩy đi 1 đoạn =&gt; toàn bộ chunks đều thay đổi </w:t>
       </w:r>
       <w:r>
+        <w:rPr>
+          <w:szCs w:val="28"/>
+        </w:rPr>
         <w:t>dù chỉ thêm 1 đoạn nhỏ ở đầu file =&gt; Không mang lại nhiều ưu điểm so với việc xoá toàn bộ file cũ và upload file mới.</w:t>
       </w:r>
     </w:p>
@@ -668,8 +1928,8 @@
       </w:pPr>
     </w:p>
     <w:sectPr>
-      <w:footerReference w:type="even" r:id="rId8"/>
-      <w:footerReference w:type="default" r:id="rId9"/>
+      <w:footerReference w:type="even" r:id="rId10"/>
+      <w:footerReference w:type="default" r:id="rId11"/>
       <w:type w:val="continuous"/>
       <w:pgSz w:w="12240" w:h="15840"/>
       <w:pgMar w:top="1440" w:right="1440" w:bottom="1440" w:left="1440" w:header="720" w:footer="720" w:gutter="0"/>
@@ -888,6 +2148,321 @@
     </w:lvl>
   </w:abstractNum>
   <w:abstractNum w:abstractNumId="1" w15:restartNumberingAfterBreak="0">
+    <w:nsid w:val="178B581E"/>
+    <w:multiLevelType w:val="hybridMultilevel"/>
+    <w:tmpl w:val="CBEE10EC"/>
+    <w:lvl w:ilvl="0" w:tplc="0409000F">
+      <w:start w:val="1"/>
+      <w:numFmt w:val="decimal"/>
+      <w:lvlText w:val="%1."/>
+      <w:lvlJc w:val="left"/>
+      <w:pPr>
+        <w:ind w:left="720" w:hanging="360"/>
+      </w:pPr>
+      <w:rPr>
+        <w:rFonts w:hint="default"/>
+      </w:rPr>
+    </w:lvl>
+    <w:lvl w:ilvl="1" w:tplc="04090019" w:tentative="1">
+      <w:start w:val="1"/>
+      <w:numFmt w:val="lowerLetter"/>
+      <w:lvlText w:val="%2."/>
+      <w:lvlJc w:val="left"/>
+      <w:pPr>
+        <w:ind w:left="1440" w:hanging="360"/>
+      </w:pPr>
+    </w:lvl>
+    <w:lvl w:ilvl="2" w:tplc="0409001B" w:tentative="1">
+      <w:start w:val="1"/>
+      <w:numFmt w:val="lowerRoman"/>
+      <w:lvlText w:val="%3."/>
+      <w:lvlJc w:val="right"/>
+      <w:pPr>
+        <w:ind w:left="2160" w:hanging="180"/>
+      </w:pPr>
+    </w:lvl>
+    <w:lvl w:ilvl="3" w:tplc="0409000F" w:tentative="1">
+      <w:start w:val="1"/>
+      <w:numFmt w:val="decimal"/>
+      <w:lvlText w:val="%4."/>
+      <w:lvlJc w:val="left"/>
+      <w:pPr>
+        <w:ind w:left="2880" w:hanging="360"/>
+      </w:pPr>
+    </w:lvl>
+    <w:lvl w:ilvl="4" w:tplc="04090019" w:tentative="1">
+      <w:start w:val="1"/>
+      <w:numFmt w:val="lowerLetter"/>
+      <w:lvlText w:val="%5."/>
+      <w:lvlJc w:val="left"/>
+      <w:pPr>
+        <w:ind w:left="3600" w:hanging="360"/>
+      </w:pPr>
+    </w:lvl>
+    <w:lvl w:ilvl="5" w:tplc="0409001B" w:tentative="1">
+      <w:start w:val="1"/>
+      <w:numFmt w:val="lowerRoman"/>
+      <w:lvlText w:val="%6."/>
+      <w:lvlJc w:val="right"/>
+      <w:pPr>
+        <w:ind w:left="4320" w:hanging="180"/>
+      </w:pPr>
+    </w:lvl>
+    <w:lvl w:ilvl="6" w:tplc="0409000F" w:tentative="1">
+      <w:start w:val="1"/>
+      <w:numFmt w:val="decimal"/>
+      <w:lvlText w:val="%7."/>
+      <w:lvlJc w:val="left"/>
+      <w:pPr>
+        <w:ind w:left="5040" w:hanging="360"/>
+      </w:pPr>
+    </w:lvl>
+    <w:lvl w:ilvl="7" w:tplc="04090019" w:tentative="1">
+      <w:start w:val="1"/>
+      <w:numFmt w:val="lowerLetter"/>
+      <w:lvlText w:val="%8."/>
+      <w:lvlJc w:val="left"/>
+      <w:pPr>
+        <w:ind w:left="5760" w:hanging="360"/>
+      </w:pPr>
+    </w:lvl>
+    <w:lvl w:ilvl="8" w:tplc="0409001B" w:tentative="1">
+      <w:start w:val="1"/>
+      <w:numFmt w:val="lowerRoman"/>
+      <w:lvlText w:val="%9."/>
+      <w:lvlJc w:val="right"/>
+      <w:pPr>
+        <w:ind w:left="6480" w:hanging="180"/>
+      </w:pPr>
+    </w:lvl>
+  </w:abstractNum>
+  <w:abstractNum w:abstractNumId="2" w15:restartNumberingAfterBreak="0">
+    <w:nsid w:val="17FB1B05"/>
+    <w:multiLevelType w:val="hybridMultilevel"/>
+    <w:tmpl w:val="74068B4A"/>
+    <w:lvl w:ilvl="0" w:tplc="04090001">
+      <w:start w:val="1"/>
+      <w:numFmt w:val="bullet"/>
+      <w:lvlText w:val=""/>
+      <w:lvlJc w:val="left"/>
+      <w:pPr>
+        <w:ind w:left="720" w:hanging="360"/>
+      </w:pPr>
+      <w:rPr>
+        <w:rFonts w:ascii="Symbol" w:hAnsi="Symbol" w:hint="default"/>
+      </w:rPr>
+    </w:lvl>
+    <w:lvl w:ilvl="1" w:tplc="04090003" w:tentative="1">
+      <w:start w:val="1"/>
+      <w:numFmt w:val="bullet"/>
+      <w:lvlText w:val="o"/>
+      <w:lvlJc w:val="left"/>
+      <w:pPr>
+        <w:ind w:left="1440" w:hanging="360"/>
+      </w:pPr>
+      <w:rPr>
+        <w:rFonts w:ascii="Courier New" w:hAnsi="Courier New" w:cs="Courier New" w:hint="default"/>
+      </w:rPr>
+    </w:lvl>
+    <w:lvl w:ilvl="2" w:tplc="04090005" w:tentative="1">
+      <w:start w:val="1"/>
+      <w:numFmt w:val="bullet"/>
+      <w:lvlText w:val=""/>
+      <w:lvlJc w:val="left"/>
+      <w:pPr>
+        <w:ind w:left="2160" w:hanging="360"/>
+      </w:pPr>
+      <w:rPr>
+        <w:rFonts w:ascii="Wingdings" w:hAnsi="Wingdings" w:hint="default"/>
+      </w:rPr>
+    </w:lvl>
+    <w:lvl w:ilvl="3" w:tplc="04090001" w:tentative="1">
+      <w:start w:val="1"/>
+      <w:numFmt w:val="bullet"/>
+      <w:lvlText w:val=""/>
+      <w:lvlJc w:val="left"/>
+      <w:pPr>
+        <w:ind w:left="2880" w:hanging="360"/>
+      </w:pPr>
+      <w:rPr>
+        <w:rFonts w:ascii="Symbol" w:hAnsi="Symbol" w:hint="default"/>
+      </w:rPr>
+    </w:lvl>
+    <w:lvl w:ilvl="4" w:tplc="04090003" w:tentative="1">
+      <w:start w:val="1"/>
+      <w:numFmt w:val="bullet"/>
+      <w:lvlText w:val="o"/>
+      <w:lvlJc w:val="left"/>
+      <w:pPr>
+        <w:ind w:left="3600" w:hanging="360"/>
+      </w:pPr>
+      <w:rPr>
+        <w:rFonts w:ascii="Courier New" w:hAnsi="Courier New" w:cs="Courier New" w:hint="default"/>
+      </w:rPr>
+    </w:lvl>
+    <w:lvl w:ilvl="5" w:tplc="04090005" w:tentative="1">
+      <w:start w:val="1"/>
+      <w:numFmt w:val="bullet"/>
+      <w:lvlText w:val=""/>
+      <w:lvlJc w:val="left"/>
+      <w:pPr>
+        <w:ind w:left="4320" w:hanging="360"/>
+      </w:pPr>
+      <w:rPr>
+        <w:rFonts w:ascii="Wingdings" w:hAnsi="Wingdings" w:hint="default"/>
+      </w:rPr>
+    </w:lvl>
+    <w:lvl w:ilvl="6" w:tplc="04090001" w:tentative="1">
+      <w:start w:val="1"/>
+      <w:numFmt w:val="bullet"/>
+      <w:lvlText w:val=""/>
+      <w:lvlJc w:val="left"/>
+      <w:pPr>
+        <w:ind w:left="5040" w:hanging="360"/>
+      </w:pPr>
+      <w:rPr>
+        <w:rFonts w:ascii="Symbol" w:hAnsi="Symbol" w:hint="default"/>
+      </w:rPr>
+    </w:lvl>
+    <w:lvl w:ilvl="7" w:tplc="04090003" w:tentative="1">
+      <w:start w:val="1"/>
+      <w:numFmt w:val="bullet"/>
+      <w:lvlText w:val="o"/>
+      <w:lvlJc w:val="left"/>
+      <w:pPr>
+        <w:ind w:left="5760" w:hanging="360"/>
+      </w:pPr>
+      <w:rPr>
+        <w:rFonts w:ascii="Courier New" w:hAnsi="Courier New" w:cs="Courier New" w:hint="default"/>
+      </w:rPr>
+    </w:lvl>
+    <w:lvl w:ilvl="8" w:tplc="04090005" w:tentative="1">
+      <w:start w:val="1"/>
+      <w:numFmt w:val="bullet"/>
+      <w:lvlText w:val=""/>
+      <w:lvlJc w:val="left"/>
+      <w:pPr>
+        <w:ind w:left="6480" w:hanging="360"/>
+      </w:pPr>
+      <w:rPr>
+        <w:rFonts w:ascii="Wingdings" w:hAnsi="Wingdings" w:hint="default"/>
+      </w:rPr>
+    </w:lvl>
+  </w:abstractNum>
+  <w:abstractNum w:abstractNumId="3" w15:restartNumberingAfterBreak="0">
+    <w:nsid w:val="20E47400"/>
+    <w:multiLevelType w:val="hybridMultilevel"/>
+    <w:tmpl w:val="CAF837FE"/>
+    <w:lvl w:ilvl="0" w:tplc="04090001">
+      <w:start w:val="1"/>
+      <w:numFmt w:val="bullet"/>
+      <w:lvlText w:val=""/>
+      <w:lvlJc w:val="left"/>
+      <w:pPr>
+        <w:ind w:left="720" w:hanging="360"/>
+      </w:pPr>
+      <w:rPr>
+        <w:rFonts w:ascii="Symbol" w:hAnsi="Symbol" w:hint="default"/>
+      </w:rPr>
+    </w:lvl>
+    <w:lvl w:ilvl="1" w:tplc="04090003" w:tentative="1">
+      <w:start w:val="1"/>
+      <w:numFmt w:val="bullet"/>
+      <w:lvlText w:val="o"/>
+      <w:lvlJc w:val="left"/>
+      <w:pPr>
+        <w:ind w:left="1440" w:hanging="360"/>
+      </w:pPr>
+      <w:rPr>
+        <w:rFonts w:ascii="Courier New" w:hAnsi="Courier New" w:cs="Courier New" w:hint="default"/>
+      </w:rPr>
+    </w:lvl>
+    <w:lvl w:ilvl="2" w:tplc="04090005" w:tentative="1">
+      <w:start w:val="1"/>
+      <w:numFmt w:val="bullet"/>
+      <w:lvlText w:val=""/>
+      <w:lvlJc w:val="left"/>
+      <w:pPr>
+        <w:ind w:left="2160" w:hanging="360"/>
+      </w:pPr>
+      <w:rPr>
+        <w:rFonts w:ascii="Wingdings" w:hAnsi="Wingdings" w:hint="default"/>
+      </w:rPr>
+    </w:lvl>
+    <w:lvl w:ilvl="3" w:tplc="04090001" w:tentative="1">
+      <w:start w:val="1"/>
+      <w:numFmt w:val="bullet"/>
+      <w:lvlText w:val=""/>
+      <w:lvlJc w:val="left"/>
+      <w:pPr>
+        <w:ind w:left="2880" w:hanging="360"/>
+      </w:pPr>
+      <w:rPr>
+        <w:rFonts w:ascii="Symbol" w:hAnsi="Symbol" w:hint="default"/>
+      </w:rPr>
+    </w:lvl>
+    <w:lvl w:ilvl="4" w:tplc="04090003" w:tentative="1">
+      <w:start w:val="1"/>
+      <w:numFmt w:val="bullet"/>
+      <w:lvlText w:val="o"/>
+      <w:lvlJc w:val="left"/>
+      <w:pPr>
+        <w:ind w:left="3600" w:hanging="360"/>
+      </w:pPr>
+      <w:rPr>
+        <w:rFonts w:ascii="Courier New" w:hAnsi="Courier New" w:cs="Courier New" w:hint="default"/>
+      </w:rPr>
+    </w:lvl>
+    <w:lvl w:ilvl="5" w:tplc="04090005" w:tentative="1">
+      <w:start w:val="1"/>
+      <w:numFmt w:val="bullet"/>
+      <w:lvlText w:val=""/>
+      <w:lvlJc w:val="left"/>
+      <w:pPr>
+        <w:ind w:left="4320" w:hanging="360"/>
+      </w:pPr>
+      <w:rPr>
+        <w:rFonts w:ascii="Wingdings" w:hAnsi="Wingdings" w:hint="default"/>
+      </w:rPr>
+    </w:lvl>
+    <w:lvl w:ilvl="6" w:tplc="04090001" w:tentative="1">
+      <w:start w:val="1"/>
+      <w:numFmt w:val="bullet"/>
+      <w:lvlText w:val=""/>
+      <w:lvlJc w:val="left"/>
+      <w:pPr>
+        <w:ind w:left="5040" w:hanging="360"/>
+      </w:pPr>
+      <w:rPr>
+        <w:rFonts w:ascii="Symbol" w:hAnsi="Symbol" w:hint="default"/>
+      </w:rPr>
+    </w:lvl>
+    <w:lvl w:ilvl="7" w:tplc="04090003" w:tentative="1">
+      <w:start w:val="1"/>
+      <w:numFmt w:val="bullet"/>
+      <w:lvlText w:val="o"/>
+      <w:lvlJc w:val="left"/>
+      <w:pPr>
+        <w:ind w:left="5760" w:hanging="360"/>
+      </w:pPr>
+      <w:rPr>
+        <w:rFonts w:ascii="Courier New" w:hAnsi="Courier New" w:cs="Courier New" w:hint="default"/>
+      </w:rPr>
+    </w:lvl>
+    <w:lvl w:ilvl="8" w:tplc="04090005" w:tentative="1">
+      <w:start w:val="1"/>
+      <w:numFmt w:val="bullet"/>
+      <w:lvlText w:val=""/>
+      <w:lvlJc w:val="left"/>
+      <w:pPr>
+        <w:ind w:left="6480" w:hanging="360"/>
+      </w:pPr>
+      <w:rPr>
+        <w:rFonts w:ascii="Wingdings" w:hAnsi="Wingdings" w:hint="default"/>
+      </w:rPr>
+    </w:lvl>
+  </w:abstractNum>
+  <w:abstractNum w:abstractNumId="4" w15:restartNumberingAfterBreak="0">
     <w:nsid w:val="25D63391"/>
     <w:multiLevelType w:val="hybridMultilevel"/>
     <w:tmpl w:val="07ACC372"/>
@@ -973,7 +2548,233 @@
       </w:pPr>
     </w:lvl>
   </w:abstractNum>
-  <w:abstractNum w:abstractNumId="2" w15:restartNumberingAfterBreak="0">
+  <w:abstractNum w:abstractNumId="5" w15:restartNumberingAfterBreak="0">
+    <w:nsid w:val="2B052A2E"/>
+    <w:multiLevelType w:val="hybridMultilevel"/>
+    <w:tmpl w:val="CC546E18"/>
+    <w:lvl w:ilvl="0" w:tplc="04090001">
+      <w:start w:val="1"/>
+      <w:numFmt w:val="bullet"/>
+      <w:lvlText w:val=""/>
+      <w:lvlJc w:val="left"/>
+      <w:pPr>
+        <w:ind w:left="720" w:hanging="360"/>
+      </w:pPr>
+      <w:rPr>
+        <w:rFonts w:ascii="Symbol" w:hAnsi="Symbol" w:hint="default"/>
+      </w:rPr>
+    </w:lvl>
+    <w:lvl w:ilvl="1" w:tplc="04090003" w:tentative="1">
+      <w:start w:val="1"/>
+      <w:numFmt w:val="bullet"/>
+      <w:lvlText w:val="o"/>
+      <w:lvlJc w:val="left"/>
+      <w:pPr>
+        <w:ind w:left="1440" w:hanging="360"/>
+      </w:pPr>
+      <w:rPr>
+        <w:rFonts w:ascii="Courier New" w:hAnsi="Courier New" w:cs="Courier New" w:hint="default"/>
+      </w:rPr>
+    </w:lvl>
+    <w:lvl w:ilvl="2" w:tplc="04090005" w:tentative="1">
+      <w:start w:val="1"/>
+      <w:numFmt w:val="bullet"/>
+      <w:lvlText w:val=""/>
+      <w:lvlJc w:val="left"/>
+      <w:pPr>
+        <w:ind w:left="2160" w:hanging="360"/>
+      </w:pPr>
+      <w:rPr>
+        <w:rFonts w:ascii="Wingdings" w:hAnsi="Wingdings" w:hint="default"/>
+      </w:rPr>
+    </w:lvl>
+    <w:lvl w:ilvl="3" w:tplc="04090001" w:tentative="1">
+      <w:start w:val="1"/>
+      <w:numFmt w:val="bullet"/>
+      <w:lvlText w:val=""/>
+      <w:lvlJc w:val="left"/>
+      <w:pPr>
+        <w:ind w:left="2880" w:hanging="360"/>
+      </w:pPr>
+      <w:rPr>
+        <w:rFonts w:ascii="Symbol" w:hAnsi="Symbol" w:hint="default"/>
+      </w:rPr>
+    </w:lvl>
+    <w:lvl w:ilvl="4" w:tplc="04090003" w:tentative="1">
+      <w:start w:val="1"/>
+      <w:numFmt w:val="bullet"/>
+      <w:lvlText w:val="o"/>
+      <w:lvlJc w:val="left"/>
+      <w:pPr>
+        <w:ind w:left="3600" w:hanging="360"/>
+      </w:pPr>
+      <w:rPr>
+        <w:rFonts w:ascii="Courier New" w:hAnsi="Courier New" w:cs="Courier New" w:hint="default"/>
+      </w:rPr>
+    </w:lvl>
+    <w:lvl w:ilvl="5" w:tplc="04090005" w:tentative="1">
+      <w:start w:val="1"/>
+      <w:numFmt w:val="bullet"/>
+      <w:lvlText w:val=""/>
+      <w:lvlJc w:val="left"/>
+      <w:pPr>
+        <w:ind w:left="4320" w:hanging="360"/>
+      </w:pPr>
+      <w:rPr>
+        <w:rFonts w:ascii="Wingdings" w:hAnsi="Wingdings" w:hint="default"/>
+      </w:rPr>
+    </w:lvl>
+    <w:lvl w:ilvl="6" w:tplc="04090001" w:tentative="1">
+      <w:start w:val="1"/>
+      <w:numFmt w:val="bullet"/>
+      <w:lvlText w:val=""/>
+      <w:lvlJc w:val="left"/>
+      <w:pPr>
+        <w:ind w:left="5040" w:hanging="360"/>
+      </w:pPr>
+      <w:rPr>
+        <w:rFonts w:ascii="Symbol" w:hAnsi="Symbol" w:hint="default"/>
+      </w:rPr>
+    </w:lvl>
+    <w:lvl w:ilvl="7" w:tplc="04090003" w:tentative="1">
+      <w:start w:val="1"/>
+      <w:numFmt w:val="bullet"/>
+      <w:lvlText w:val="o"/>
+      <w:lvlJc w:val="left"/>
+      <w:pPr>
+        <w:ind w:left="5760" w:hanging="360"/>
+      </w:pPr>
+      <w:rPr>
+        <w:rFonts w:ascii="Courier New" w:hAnsi="Courier New" w:cs="Courier New" w:hint="default"/>
+      </w:rPr>
+    </w:lvl>
+    <w:lvl w:ilvl="8" w:tplc="04090005" w:tentative="1">
+      <w:start w:val="1"/>
+      <w:numFmt w:val="bullet"/>
+      <w:lvlText w:val=""/>
+      <w:lvlJc w:val="left"/>
+      <w:pPr>
+        <w:ind w:left="6480" w:hanging="360"/>
+      </w:pPr>
+      <w:rPr>
+        <w:rFonts w:ascii="Wingdings" w:hAnsi="Wingdings" w:hint="default"/>
+      </w:rPr>
+    </w:lvl>
+  </w:abstractNum>
+  <w:abstractNum w:abstractNumId="6" w15:restartNumberingAfterBreak="0">
+    <w:nsid w:val="2C98750A"/>
+    <w:multiLevelType w:val="hybridMultilevel"/>
+    <w:tmpl w:val="9B466564"/>
+    <w:lvl w:ilvl="0" w:tplc="04090001">
+      <w:start w:val="1"/>
+      <w:numFmt w:val="bullet"/>
+      <w:lvlText w:val=""/>
+      <w:lvlJc w:val="left"/>
+      <w:pPr>
+        <w:ind w:left="720" w:hanging="360"/>
+      </w:pPr>
+      <w:rPr>
+        <w:rFonts w:ascii="Symbol" w:hAnsi="Symbol" w:hint="default"/>
+      </w:rPr>
+    </w:lvl>
+    <w:lvl w:ilvl="1" w:tplc="04090003" w:tentative="1">
+      <w:start w:val="1"/>
+      <w:numFmt w:val="bullet"/>
+      <w:lvlText w:val="o"/>
+      <w:lvlJc w:val="left"/>
+      <w:pPr>
+        <w:ind w:left="1440" w:hanging="360"/>
+      </w:pPr>
+      <w:rPr>
+        <w:rFonts w:ascii="Courier New" w:hAnsi="Courier New" w:cs="Courier New" w:hint="default"/>
+      </w:rPr>
+    </w:lvl>
+    <w:lvl w:ilvl="2" w:tplc="04090005" w:tentative="1">
+      <w:start w:val="1"/>
+      <w:numFmt w:val="bullet"/>
+      <w:lvlText w:val=""/>
+      <w:lvlJc w:val="left"/>
+      <w:pPr>
+        <w:ind w:left="2160" w:hanging="360"/>
+      </w:pPr>
+      <w:rPr>
+        <w:rFonts w:ascii="Wingdings" w:hAnsi="Wingdings" w:hint="default"/>
+      </w:rPr>
+    </w:lvl>
+    <w:lvl w:ilvl="3" w:tplc="04090001" w:tentative="1">
+      <w:start w:val="1"/>
+      <w:numFmt w:val="bullet"/>
+      <w:lvlText w:val=""/>
+      <w:lvlJc w:val="left"/>
+      <w:pPr>
+        <w:ind w:left="2880" w:hanging="360"/>
+      </w:pPr>
+      <w:rPr>
+        <w:rFonts w:ascii="Symbol" w:hAnsi="Symbol" w:hint="default"/>
+      </w:rPr>
+    </w:lvl>
+    <w:lvl w:ilvl="4" w:tplc="04090003" w:tentative="1">
+      <w:start w:val="1"/>
+      <w:numFmt w:val="bullet"/>
+      <w:lvlText w:val="o"/>
+      <w:lvlJc w:val="left"/>
+      <w:pPr>
+        <w:ind w:left="3600" w:hanging="360"/>
+      </w:pPr>
+      <w:rPr>
+        <w:rFonts w:ascii="Courier New" w:hAnsi="Courier New" w:cs="Courier New" w:hint="default"/>
+      </w:rPr>
+    </w:lvl>
+    <w:lvl w:ilvl="5" w:tplc="04090005" w:tentative="1">
+      <w:start w:val="1"/>
+      <w:numFmt w:val="bullet"/>
+      <w:lvlText w:val=""/>
+      <w:lvlJc w:val="left"/>
+      <w:pPr>
+        <w:ind w:left="4320" w:hanging="360"/>
+      </w:pPr>
+      <w:rPr>
+        <w:rFonts w:ascii="Wingdings" w:hAnsi="Wingdings" w:hint="default"/>
+      </w:rPr>
+    </w:lvl>
+    <w:lvl w:ilvl="6" w:tplc="04090001" w:tentative="1">
+      <w:start w:val="1"/>
+      <w:numFmt w:val="bullet"/>
+      <w:lvlText w:val=""/>
+      <w:lvlJc w:val="left"/>
+      <w:pPr>
+        <w:ind w:left="5040" w:hanging="360"/>
+      </w:pPr>
+      <w:rPr>
+        <w:rFonts w:ascii="Symbol" w:hAnsi="Symbol" w:hint="default"/>
+      </w:rPr>
+    </w:lvl>
+    <w:lvl w:ilvl="7" w:tplc="04090003" w:tentative="1">
+      <w:start w:val="1"/>
+      <w:numFmt w:val="bullet"/>
+      <w:lvlText w:val="o"/>
+      <w:lvlJc w:val="left"/>
+      <w:pPr>
+        <w:ind w:left="5760" w:hanging="360"/>
+      </w:pPr>
+      <w:rPr>
+        <w:rFonts w:ascii="Courier New" w:hAnsi="Courier New" w:cs="Courier New" w:hint="default"/>
+      </w:rPr>
+    </w:lvl>
+    <w:lvl w:ilvl="8" w:tplc="04090005" w:tentative="1">
+      <w:start w:val="1"/>
+      <w:numFmt w:val="bullet"/>
+      <w:lvlText w:val=""/>
+      <w:lvlJc w:val="left"/>
+      <w:pPr>
+        <w:ind w:left="6480" w:hanging="360"/>
+      </w:pPr>
+      <w:rPr>
+        <w:rFonts w:ascii="Wingdings" w:hAnsi="Wingdings" w:hint="default"/>
+      </w:rPr>
+    </w:lvl>
+  </w:abstractNum>
+  <w:abstractNum w:abstractNumId="7" w15:restartNumberingAfterBreak="0">
     <w:nsid w:val="3013072A"/>
     <w:multiLevelType w:val="hybridMultilevel"/>
     <w:tmpl w:val="FE68AA9C"/>
@@ -1059,7 +2860,7 @@
       </w:pPr>
     </w:lvl>
   </w:abstractNum>
-  <w:abstractNum w:abstractNumId="3" w15:restartNumberingAfterBreak="0">
+  <w:abstractNum w:abstractNumId="8" w15:restartNumberingAfterBreak="0">
     <w:nsid w:val="304E5C9C"/>
     <w:multiLevelType w:val="hybridMultilevel"/>
     <w:tmpl w:val="33AE14CE"/>
@@ -1145,7 +2946,7 @@
       </w:pPr>
     </w:lvl>
   </w:abstractNum>
-  <w:abstractNum w:abstractNumId="4" w15:restartNumberingAfterBreak="0">
+  <w:abstractNum w:abstractNumId="9" w15:restartNumberingAfterBreak="0">
     <w:nsid w:val="30B1332E"/>
     <w:multiLevelType w:val="hybridMultilevel"/>
     <w:tmpl w:val="6F6CF504"/>
@@ -1258,7 +3059,7 @@
       </w:rPr>
     </w:lvl>
   </w:abstractNum>
-  <w:abstractNum w:abstractNumId="5" w15:restartNumberingAfterBreak="0">
+  <w:abstractNum w:abstractNumId="10" w15:restartNumberingAfterBreak="0">
     <w:nsid w:val="33D530A9"/>
     <w:multiLevelType w:val="hybridMultilevel"/>
     <w:tmpl w:val="DC984160"/>
@@ -1371,7 +3172,7 @@
       </w:rPr>
     </w:lvl>
   </w:abstractNum>
-  <w:abstractNum w:abstractNumId="6" w15:restartNumberingAfterBreak="0">
+  <w:abstractNum w:abstractNumId="11" w15:restartNumberingAfterBreak="0">
     <w:nsid w:val="37E17CAC"/>
     <w:multiLevelType w:val="hybridMultilevel"/>
     <w:tmpl w:val="46881C80"/>
@@ -1484,7 +3285,7 @@
       </w:rPr>
     </w:lvl>
   </w:abstractNum>
-  <w:abstractNum w:abstractNumId="7" w15:restartNumberingAfterBreak="0">
+  <w:abstractNum w:abstractNumId="12" w15:restartNumberingAfterBreak="0">
     <w:nsid w:val="40FC4559"/>
     <w:multiLevelType w:val="hybridMultilevel"/>
     <w:tmpl w:val="4A5638A8"/>
@@ -1570,7 +3371,7 @@
       </w:pPr>
     </w:lvl>
   </w:abstractNum>
-  <w:abstractNum w:abstractNumId="8" w15:restartNumberingAfterBreak="0">
+  <w:abstractNum w:abstractNumId="13" w15:restartNumberingAfterBreak="0">
     <w:nsid w:val="42CB3129"/>
     <w:multiLevelType w:val="hybridMultilevel"/>
     <w:tmpl w:val="D1DEC088"/>
@@ -1683,7 +3484,7 @@
       </w:rPr>
     </w:lvl>
   </w:abstractNum>
-  <w:abstractNum w:abstractNumId="9" w15:restartNumberingAfterBreak="0">
+  <w:abstractNum w:abstractNumId="14" w15:restartNumberingAfterBreak="0">
     <w:nsid w:val="45F33594"/>
     <w:multiLevelType w:val="hybridMultilevel"/>
     <w:tmpl w:val="4F34E88E"/>
@@ -1769,7 +3570,7 @@
       </w:pPr>
     </w:lvl>
   </w:abstractNum>
-  <w:abstractNum w:abstractNumId="10" w15:restartNumberingAfterBreak="0">
+  <w:abstractNum w:abstractNumId="15" w15:restartNumberingAfterBreak="0">
     <w:nsid w:val="4AB301FF"/>
     <w:multiLevelType w:val="hybridMultilevel"/>
     <w:tmpl w:val="8A9E339A"/>
@@ -1882,7 +3683,7 @@
       </w:rPr>
     </w:lvl>
   </w:abstractNum>
-  <w:abstractNum w:abstractNumId="11" w15:restartNumberingAfterBreak="0">
+  <w:abstractNum w:abstractNumId="16" w15:restartNumberingAfterBreak="0">
     <w:nsid w:val="4CE07CF3"/>
     <w:multiLevelType w:val="hybridMultilevel"/>
     <w:tmpl w:val="85CEB486"/>
@@ -1995,7 +3796,120 @@
       </w:rPr>
     </w:lvl>
   </w:abstractNum>
-  <w:abstractNum w:abstractNumId="12" w15:restartNumberingAfterBreak="0">
+  <w:abstractNum w:abstractNumId="17" w15:restartNumberingAfterBreak="0">
+    <w:nsid w:val="55B84D84"/>
+    <w:multiLevelType w:val="hybridMultilevel"/>
+    <w:tmpl w:val="2174A36C"/>
+    <w:lvl w:ilvl="0" w:tplc="04090001">
+      <w:start w:val="1"/>
+      <w:numFmt w:val="bullet"/>
+      <w:lvlText w:val=""/>
+      <w:lvlJc w:val="left"/>
+      <w:pPr>
+        <w:ind w:left="720" w:hanging="360"/>
+      </w:pPr>
+      <w:rPr>
+        <w:rFonts w:ascii="Symbol" w:hAnsi="Symbol" w:hint="default"/>
+      </w:rPr>
+    </w:lvl>
+    <w:lvl w:ilvl="1" w:tplc="04090003" w:tentative="1">
+      <w:start w:val="1"/>
+      <w:numFmt w:val="bullet"/>
+      <w:lvlText w:val="o"/>
+      <w:lvlJc w:val="left"/>
+      <w:pPr>
+        <w:ind w:left="1440" w:hanging="360"/>
+      </w:pPr>
+      <w:rPr>
+        <w:rFonts w:ascii="Courier New" w:hAnsi="Courier New" w:cs="Courier New" w:hint="default"/>
+      </w:rPr>
+    </w:lvl>
+    <w:lvl w:ilvl="2" w:tplc="04090005" w:tentative="1">
+      <w:start w:val="1"/>
+      <w:numFmt w:val="bullet"/>
+      <w:lvlText w:val=""/>
+      <w:lvlJc w:val="left"/>
+      <w:pPr>
+        <w:ind w:left="2160" w:hanging="360"/>
+      </w:pPr>
+      <w:rPr>
+        <w:rFonts w:ascii="Wingdings" w:hAnsi="Wingdings" w:hint="default"/>
+      </w:rPr>
+    </w:lvl>
+    <w:lvl w:ilvl="3" w:tplc="04090001" w:tentative="1">
+      <w:start w:val="1"/>
+      <w:numFmt w:val="bullet"/>
+      <w:lvlText w:val=""/>
+      <w:lvlJc w:val="left"/>
+      <w:pPr>
+        <w:ind w:left="2880" w:hanging="360"/>
+      </w:pPr>
+      <w:rPr>
+        <w:rFonts w:ascii="Symbol" w:hAnsi="Symbol" w:hint="default"/>
+      </w:rPr>
+    </w:lvl>
+    <w:lvl w:ilvl="4" w:tplc="04090003" w:tentative="1">
+      <w:start w:val="1"/>
+      <w:numFmt w:val="bullet"/>
+      <w:lvlText w:val="o"/>
+      <w:lvlJc w:val="left"/>
+      <w:pPr>
+        <w:ind w:left="3600" w:hanging="360"/>
+      </w:pPr>
+      <w:rPr>
+        <w:rFonts w:ascii="Courier New" w:hAnsi="Courier New" w:cs="Courier New" w:hint="default"/>
+      </w:rPr>
+    </w:lvl>
+    <w:lvl w:ilvl="5" w:tplc="04090005" w:tentative="1">
+      <w:start w:val="1"/>
+      <w:numFmt w:val="bullet"/>
+      <w:lvlText w:val=""/>
+      <w:lvlJc w:val="left"/>
+      <w:pPr>
+        <w:ind w:left="4320" w:hanging="360"/>
+      </w:pPr>
+      <w:rPr>
+        <w:rFonts w:ascii="Wingdings" w:hAnsi="Wingdings" w:hint="default"/>
+      </w:rPr>
+    </w:lvl>
+    <w:lvl w:ilvl="6" w:tplc="04090001" w:tentative="1">
+      <w:start w:val="1"/>
+      <w:numFmt w:val="bullet"/>
+      <w:lvlText w:val=""/>
+      <w:lvlJc w:val="left"/>
+      <w:pPr>
+        <w:ind w:left="5040" w:hanging="360"/>
+      </w:pPr>
+      <w:rPr>
+        <w:rFonts w:ascii="Symbol" w:hAnsi="Symbol" w:hint="default"/>
+      </w:rPr>
+    </w:lvl>
+    <w:lvl w:ilvl="7" w:tplc="04090003" w:tentative="1">
+      <w:start w:val="1"/>
+      <w:numFmt w:val="bullet"/>
+      <w:lvlText w:val="o"/>
+      <w:lvlJc w:val="left"/>
+      <w:pPr>
+        <w:ind w:left="5760" w:hanging="360"/>
+      </w:pPr>
+      <w:rPr>
+        <w:rFonts w:ascii="Courier New" w:hAnsi="Courier New" w:cs="Courier New" w:hint="default"/>
+      </w:rPr>
+    </w:lvl>
+    <w:lvl w:ilvl="8" w:tplc="04090005" w:tentative="1">
+      <w:start w:val="1"/>
+      <w:numFmt w:val="bullet"/>
+      <w:lvlText w:val=""/>
+      <w:lvlJc w:val="left"/>
+      <w:pPr>
+        <w:ind w:left="6480" w:hanging="360"/>
+      </w:pPr>
+      <w:rPr>
+        <w:rFonts w:ascii="Wingdings" w:hAnsi="Wingdings" w:hint="default"/>
+      </w:rPr>
+    </w:lvl>
+  </w:abstractNum>
+  <w:abstractNum w:abstractNumId="18" w15:restartNumberingAfterBreak="0">
     <w:nsid w:val="56CF79E6"/>
     <w:multiLevelType w:val="hybridMultilevel"/>
     <w:tmpl w:val="90F22542"/>
@@ -2108,7 +4022,120 @@
       </w:rPr>
     </w:lvl>
   </w:abstractNum>
-  <w:abstractNum w:abstractNumId="13" w15:restartNumberingAfterBreak="0">
+  <w:abstractNum w:abstractNumId="19" w15:restartNumberingAfterBreak="0">
+    <w:nsid w:val="5ACF7C22"/>
+    <w:multiLevelType w:val="hybridMultilevel"/>
+    <w:tmpl w:val="F8C09058"/>
+    <w:lvl w:ilvl="0" w:tplc="04090001">
+      <w:start w:val="1"/>
+      <w:numFmt w:val="bullet"/>
+      <w:lvlText w:val=""/>
+      <w:lvlJc w:val="left"/>
+      <w:pPr>
+        <w:ind w:left="720" w:hanging="360"/>
+      </w:pPr>
+      <w:rPr>
+        <w:rFonts w:ascii="Symbol" w:hAnsi="Symbol" w:hint="default"/>
+      </w:rPr>
+    </w:lvl>
+    <w:lvl w:ilvl="1" w:tplc="04090003" w:tentative="1">
+      <w:start w:val="1"/>
+      <w:numFmt w:val="bullet"/>
+      <w:lvlText w:val="o"/>
+      <w:lvlJc w:val="left"/>
+      <w:pPr>
+        <w:ind w:left="1440" w:hanging="360"/>
+      </w:pPr>
+      <w:rPr>
+        <w:rFonts w:ascii="Courier New" w:hAnsi="Courier New" w:cs="Courier New" w:hint="default"/>
+      </w:rPr>
+    </w:lvl>
+    <w:lvl w:ilvl="2" w:tplc="04090005" w:tentative="1">
+      <w:start w:val="1"/>
+      <w:numFmt w:val="bullet"/>
+      <w:lvlText w:val=""/>
+      <w:lvlJc w:val="left"/>
+      <w:pPr>
+        <w:ind w:left="2160" w:hanging="360"/>
+      </w:pPr>
+      <w:rPr>
+        <w:rFonts w:ascii="Wingdings" w:hAnsi="Wingdings" w:hint="default"/>
+      </w:rPr>
+    </w:lvl>
+    <w:lvl w:ilvl="3" w:tplc="04090001" w:tentative="1">
+      <w:start w:val="1"/>
+      <w:numFmt w:val="bullet"/>
+      <w:lvlText w:val=""/>
+      <w:lvlJc w:val="left"/>
+      <w:pPr>
+        <w:ind w:left="2880" w:hanging="360"/>
+      </w:pPr>
+      <w:rPr>
+        <w:rFonts w:ascii="Symbol" w:hAnsi="Symbol" w:hint="default"/>
+      </w:rPr>
+    </w:lvl>
+    <w:lvl w:ilvl="4" w:tplc="04090003" w:tentative="1">
+      <w:start w:val="1"/>
+      <w:numFmt w:val="bullet"/>
+      <w:lvlText w:val="o"/>
+      <w:lvlJc w:val="left"/>
+      <w:pPr>
+        <w:ind w:left="3600" w:hanging="360"/>
+      </w:pPr>
+      <w:rPr>
+        <w:rFonts w:ascii="Courier New" w:hAnsi="Courier New" w:cs="Courier New" w:hint="default"/>
+      </w:rPr>
+    </w:lvl>
+    <w:lvl w:ilvl="5" w:tplc="04090005" w:tentative="1">
+      <w:start w:val="1"/>
+      <w:numFmt w:val="bullet"/>
+      <w:lvlText w:val=""/>
+      <w:lvlJc w:val="left"/>
+      <w:pPr>
+        <w:ind w:left="4320" w:hanging="360"/>
+      </w:pPr>
+      <w:rPr>
+        <w:rFonts w:ascii="Wingdings" w:hAnsi="Wingdings" w:hint="default"/>
+      </w:rPr>
+    </w:lvl>
+    <w:lvl w:ilvl="6" w:tplc="04090001" w:tentative="1">
+      <w:start w:val="1"/>
+      <w:numFmt w:val="bullet"/>
+      <w:lvlText w:val=""/>
+      <w:lvlJc w:val="left"/>
+      <w:pPr>
+        <w:ind w:left="5040" w:hanging="360"/>
+      </w:pPr>
+      <w:rPr>
+        <w:rFonts w:ascii="Symbol" w:hAnsi="Symbol" w:hint="default"/>
+      </w:rPr>
+    </w:lvl>
+    <w:lvl w:ilvl="7" w:tplc="04090003" w:tentative="1">
+      <w:start w:val="1"/>
+      <w:numFmt w:val="bullet"/>
+      <w:lvlText w:val="o"/>
+      <w:lvlJc w:val="left"/>
+      <w:pPr>
+        <w:ind w:left="5760" w:hanging="360"/>
+      </w:pPr>
+      <w:rPr>
+        <w:rFonts w:ascii="Courier New" w:hAnsi="Courier New" w:cs="Courier New" w:hint="default"/>
+      </w:rPr>
+    </w:lvl>
+    <w:lvl w:ilvl="8" w:tplc="04090005" w:tentative="1">
+      <w:start w:val="1"/>
+      <w:numFmt w:val="bullet"/>
+      <w:lvlText w:val=""/>
+      <w:lvlJc w:val="left"/>
+      <w:pPr>
+        <w:ind w:left="6480" w:hanging="360"/>
+      </w:pPr>
+      <w:rPr>
+        <w:rFonts w:ascii="Wingdings" w:hAnsi="Wingdings" w:hint="default"/>
+      </w:rPr>
+    </w:lvl>
+  </w:abstractNum>
+  <w:abstractNum w:abstractNumId="20" w15:restartNumberingAfterBreak="0">
     <w:nsid w:val="5FAE6CE2"/>
     <w:multiLevelType w:val="hybridMultilevel"/>
     <w:tmpl w:val="B3B8371C"/>
@@ -2221,7 +4248,7 @@
       </w:rPr>
     </w:lvl>
   </w:abstractNum>
-  <w:abstractNum w:abstractNumId="14" w15:restartNumberingAfterBreak="0">
+  <w:abstractNum w:abstractNumId="21" w15:restartNumberingAfterBreak="0">
     <w:nsid w:val="628B27C2"/>
     <w:multiLevelType w:val="hybridMultilevel"/>
     <w:tmpl w:val="D8C24696"/>
@@ -2334,7 +4361,7 @@
       </w:rPr>
     </w:lvl>
   </w:abstractNum>
-  <w:abstractNum w:abstractNumId="15" w15:restartNumberingAfterBreak="0">
+  <w:abstractNum w:abstractNumId="22" w15:restartNumberingAfterBreak="0">
     <w:nsid w:val="62FE0193"/>
     <w:multiLevelType w:val="hybridMultilevel"/>
     <w:tmpl w:val="0CA09040"/>
@@ -2447,7 +4474,7 @@
       </w:rPr>
     </w:lvl>
   </w:abstractNum>
-  <w:abstractNum w:abstractNumId="16" w15:restartNumberingAfterBreak="0">
+  <w:abstractNum w:abstractNumId="23" w15:restartNumberingAfterBreak="0">
     <w:nsid w:val="65A65EE4"/>
     <w:multiLevelType w:val="hybridMultilevel"/>
     <w:tmpl w:val="53C2B278"/>
@@ -2560,7 +4587,7 @@
       </w:rPr>
     </w:lvl>
   </w:abstractNum>
-  <w:abstractNum w:abstractNumId="17" w15:restartNumberingAfterBreak="0">
+  <w:abstractNum w:abstractNumId="24" w15:restartNumberingAfterBreak="0">
     <w:nsid w:val="66E954A8"/>
     <w:multiLevelType w:val="hybridMultilevel"/>
     <w:tmpl w:val="1430D37C"/>
@@ -2673,7 +4700,7 @@
       </w:rPr>
     </w:lvl>
   </w:abstractNum>
-  <w:abstractNum w:abstractNumId="18" w15:restartNumberingAfterBreak="0">
+  <w:abstractNum w:abstractNumId="25" w15:restartNumberingAfterBreak="0">
     <w:nsid w:val="6B710E28"/>
     <w:multiLevelType w:val="hybridMultilevel"/>
     <w:tmpl w:val="A1A6C926"/>
@@ -2786,7 +4813,7 @@
       </w:rPr>
     </w:lvl>
   </w:abstractNum>
-  <w:abstractNum w:abstractNumId="19" w15:restartNumberingAfterBreak="0">
+  <w:abstractNum w:abstractNumId="26" w15:restartNumberingAfterBreak="0">
     <w:nsid w:val="6FC35F4F"/>
     <w:multiLevelType w:val="hybridMultilevel"/>
     <w:tmpl w:val="523054A8"/>
@@ -2899,7 +4926,7 @@
       </w:rPr>
     </w:lvl>
   </w:abstractNum>
-  <w:abstractNum w:abstractNumId="20" w15:restartNumberingAfterBreak="0">
+  <w:abstractNum w:abstractNumId="27" w15:restartNumberingAfterBreak="0">
     <w:nsid w:val="70CC1130"/>
     <w:multiLevelType w:val="hybridMultilevel"/>
     <w:tmpl w:val="2A7AF6B4"/>
@@ -3012,7 +5039,120 @@
       </w:rPr>
     </w:lvl>
   </w:abstractNum>
-  <w:abstractNum w:abstractNumId="21" w15:restartNumberingAfterBreak="0">
+  <w:abstractNum w:abstractNumId="28" w15:restartNumberingAfterBreak="0">
+    <w:nsid w:val="7C504FC9"/>
+    <w:multiLevelType w:val="hybridMultilevel"/>
+    <w:tmpl w:val="12466B5C"/>
+    <w:lvl w:ilvl="0" w:tplc="04090001">
+      <w:start w:val="1"/>
+      <w:numFmt w:val="bullet"/>
+      <w:lvlText w:val=""/>
+      <w:lvlJc w:val="left"/>
+      <w:pPr>
+        <w:ind w:left="720" w:hanging="360"/>
+      </w:pPr>
+      <w:rPr>
+        <w:rFonts w:ascii="Symbol" w:hAnsi="Symbol" w:hint="default"/>
+      </w:rPr>
+    </w:lvl>
+    <w:lvl w:ilvl="1" w:tplc="04090003" w:tentative="1">
+      <w:start w:val="1"/>
+      <w:numFmt w:val="bullet"/>
+      <w:lvlText w:val="o"/>
+      <w:lvlJc w:val="left"/>
+      <w:pPr>
+        <w:ind w:left="1440" w:hanging="360"/>
+      </w:pPr>
+      <w:rPr>
+        <w:rFonts w:ascii="Courier New" w:hAnsi="Courier New" w:cs="Courier New" w:hint="default"/>
+      </w:rPr>
+    </w:lvl>
+    <w:lvl w:ilvl="2" w:tplc="04090005" w:tentative="1">
+      <w:start w:val="1"/>
+      <w:numFmt w:val="bullet"/>
+      <w:lvlText w:val=""/>
+      <w:lvlJc w:val="left"/>
+      <w:pPr>
+        <w:ind w:left="2160" w:hanging="360"/>
+      </w:pPr>
+      <w:rPr>
+        <w:rFonts w:ascii="Wingdings" w:hAnsi="Wingdings" w:hint="default"/>
+      </w:rPr>
+    </w:lvl>
+    <w:lvl w:ilvl="3" w:tplc="04090001" w:tentative="1">
+      <w:start w:val="1"/>
+      <w:numFmt w:val="bullet"/>
+      <w:lvlText w:val=""/>
+      <w:lvlJc w:val="left"/>
+      <w:pPr>
+        <w:ind w:left="2880" w:hanging="360"/>
+      </w:pPr>
+      <w:rPr>
+        <w:rFonts w:ascii="Symbol" w:hAnsi="Symbol" w:hint="default"/>
+      </w:rPr>
+    </w:lvl>
+    <w:lvl w:ilvl="4" w:tplc="04090003" w:tentative="1">
+      <w:start w:val="1"/>
+      <w:numFmt w:val="bullet"/>
+      <w:lvlText w:val="o"/>
+      <w:lvlJc w:val="left"/>
+      <w:pPr>
+        <w:ind w:left="3600" w:hanging="360"/>
+      </w:pPr>
+      <w:rPr>
+        <w:rFonts w:ascii="Courier New" w:hAnsi="Courier New" w:cs="Courier New" w:hint="default"/>
+      </w:rPr>
+    </w:lvl>
+    <w:lvl w:ilvl="5" w:tplc="04090005" w:tentative="1">
+      <w:start w:val="1"/>
+      <w:numFmt w:val="bullet"/>
+      <w:lvlText w:val=""/>
+      <w:lvlJc w:val="left"/>
+      <w:pPr>
+        <w:ind w:left="4320" w:hanging="360"/>
+      </w:pPr>
+      <w:rPr>
+        <w:rFonts w:ascii="Wingdings" w:hAnsi="Wingdings" w:hint="default"/>
+      </w:rPr>
+    </w:lvl>
+    <w:lvl w:ilvl="6" w:tplc="04090001" w:tentative="1">
+      <w:start w:val="1"/>
+      <w:numFmt w:val="bullet"/>
+      <w:lvlText w:val=""/>
+      <w:lvlJc w:val="left"/>
+      <w:pPr>
+        <w:ind w:left="5040" w:hanging="360"/>
+      </w:pPr>
+      <w:rPr>
+        <w:rFonts w:ascii="Symbol" w:hAnsi="Symbol" w:hint="default"/>
+      </w:rPr>
+    </w:lvl>
+    <w:lvl w:ilvl="7" w:tplc="04090003" w:tentative="1">
+      <w:start w:val="1"/>
+      <w:numFmt w:val="bullet"/>
+      <w:lvlText w:val="o"/>
+      <w:lvlJc w:val="left"/>
+      <w:pPr>
+        <w:ind w:left="5760" w:hanging="360"/>
+      </w:pPr>
+      <w:rPr>
+        <w:rFonts w:ascii="Courier New" w:hAnsi="Courier New" w:cs="Courier New" w:hint="default"/>
+      </w:rPr>
+    </w:lvl>
+    <w:lvl w:ilvl="8" w:tplc="04090005" w:tentative="1">
+      <w:start w:val="1"/>
+      <w:numFmt w:val="bullet"/>
+      <w:lvlText w:val=""/>
+      <w:lvlJc w:val="left"/>
+      <w:pPr>
+        <w:ind w:left="6480" w:hanging="360"/>
+      </w:pPr>
+      <w:rPr>
+        <w:rFonts w:ascii="Wingdings" w:hAnsi="Wingdings" w:hint="default"/>
+      </w:rPr>
+    </w:lvl>
+  </w:abstractNum>
+  <w:abstractNum w:abstractNumId="29" w15:restartNumberingAfterBreak="0">
     <w:nsid w:val="7F0529D8"/>
     <w:multiLevelType w:val="hybridMultilevel"/>
     <w:tmpl w:val="7A58FAA0"/>
@@ -3125,7 +5265,7 @@
       </w:rPr>
     </w:lvl>
   </w:abstractNum>
-  <w:abstractNum w:abstractNumId="22" w15:restartNumberingAfterBreak="0">
+  <w:abstractNum w:abstractNumId="30" w15:restartNumberingAfterBreak="0">
     <w:nsid w:val="7F4972EC"/>
     <w:multiLevelType w:val="hybridMultilevel"/>
     <w:tmpl w:val="3040936C"/>
@@ -3239,73 +5379,97 @@
     </w:lvl>
   </w:abstractNum>
   <w:num w:numId="1" w16cid:durableId="63531946">
+    <w:abstractNumId w:val="23"/>
+  </w:num>
+  <w:num w:numId="2" w16cid:durableId="1145969859">
+    <w:abstractNumId w:val="27"/>
+  </w:num>
+  <w:num w:numId="3" w16cid:durableId="1931887009">
+    <w:abstractNumId w:val="21"/>
+  </w:num>
+  <w:num w:numId="4" w16cid:durableId="137919808">
     <w:abstractNumId w:val="16"/>
   </w:num>
-  <w:num w:numId="2" w16cid:durableId="1145969859">
-    <w:abstractNumId w:val="20"/>
+  <w:num w:numId="5" w16cid:durableId="1594631978">
+    <w:abstractNumId w:val="11"/>
   </w:num>
-  <w:num w:numId="3" w16cid:durableId="1931887009">
+  <w:num w:numId="6" w16cid:durableId="400368897">
+    <w:abstractNumId w:val="12"/>
+  </w:num>
+  <w:num w:numId="7" w16cid:durableId="1082065374">
+    <w:abstractNumId w:val="18"/>
+  </w:num>
+  <w:num w:numId="8" w16cid:durableId="1035732981">
+    <w:abstractNumId w:val="30"/>
+  </w:num>
+  <w:num w:numId="9" w16cid:durableId="1189296454">
+    <w:abstractNumId w:val="26"/>
+  </w:num>
+  <w:num w:numId="10" w16cid:durableId="448403181">
+    <w:abstractNumId w:val="4"/>
+  </w:num>
+  <w:num w:numId="11" w16cid:durableId="515654200">
+    <w:abstractNumId w:val="9"/>
+  </w:num>
+  <w:num w:numId="12" w16cid:durableId="1576090729">
     <w:abstractNumId w:val="14"/>
   </w:num>
-  <w:num w:numId="4" w16cid:durableId="137919808">
-    <w:abstractNumId w:val="11"/>
-  </w:num>
-  <w:num w:numId="5" w16cid:durableId="1594631978">
-    <w:abstractNumId w:val="6"/>
-  </w:num>
-  <w:num w:numId="6" w16cid:durableId="400368897">
+  <w:num w:numId="13" w16cid:durableId="2015110730">
     <w:abstractNumId w:val="7"/>
-  </w:num>
-  <w:num w:numId="7" w16cid:durableId="1082065374">
-    <w:abstractNumId w:val="12"/>
-  </w:num>
-  <w:num w:numId="8" w16cid:durableId="1035732981">
-    <w:abstractNumId w:val="22"/>
-  </w:num>
-  <w:num w:numId="9" w16cid:durableId="1189296454">
-    <w:abstractNumId w:val="19"/>
-  </w:num>
-  <w:num w:numId="10" w16cid:durableId="448403181">
-    <w:abstractNumId w:val="1"/>
-  </w:num>
-  <w:num w:numId="11" w16cid:durableId="515654200">
-    <w:abstractNumId w:val="4"/>
-  </w:num>
-  <w:num w:numId="12" w16cid:durableId="1576090729">
-    <w:abstractNumId w:val="9"/>
-  </w:num>
-  <w:num w:numId="13" w16cid:durableId="2015110730">
-    <w:abstractNumId w:val="2"/>
   </w:num>
   <w:num w:numId="14" w16cid:durableId="1136526325">
     <w:abstractNumId w:val="0"/>
   </w:num>
   <w:num w:numId="15" w16cid:durableId="518739842">
+    <w:abstractNumId w:val="20"/>
+  </w:num>
+  <w:num w:numId="16" w16cid:durableId="1736856643">
     <w:abstractNumId w:val="13"/>
   </w:num>
-  <w:num w:numId="16" w16cid:durableId="1736856643">
+  <w:num w:numId="17" w16cid:durableId="222788620">
+    <w:abstractNumId w:val="10"/>
+  </w:num>
+  <w:num w:numId="18" w16cid:durableId="695811377">
     <w:abstractNumId w:val="8"/>
   </w:num>
-  <w:num w:numId="17" w16cid:durableId="222788620">
+  <w:num w:numId="19" w16cid:durableId="179585978">
+    <w:abstractNumId w:val="25"/>
+  </w:num>
+  <w:num w:numId="20" w16cid:durableId="115369065">
+    <w:abstractNumId w:val="15"/>
+  </w:num>
+  <w:num w:numId="21" w16cid:durableId="211429717">
+    <w:abstractNumId w:val="22"/>
+  </w:num>
+  <w:num w:numId="22" w16cid:durableId="447969868">
+    <w:abstractNumId w:val="29"/>
+  </w:num>
+  <w:num w:numId="23" w16cid:durableId="1781758195">
+    <w:abstractNumId w:val="24"/>
+  </w:num>
+  <w:num w:numId="24" w16cid:durableId="1578176005">
+    <w:abstractNumId w:val="28"/>
+  </w:num>
+  <w:num w:numId="25" w16cid:durableId="616448912">
     <w:abstractNumId w:val="5"/>
   </w:num>
-  <w:num w:numId="18" w16cid:durableId="695811377">
+  <w:num w:numId="26" w16cid:durableId="691999391">
+    <w:abstractNumId w:val="2"/>
+  </w:num>
+  <w:num w:numId="27" w16cid:durableId="2066683930">
+    <w:abstractNumId w:val="17"/>
+  </w:num>
+  <w:num w:numId="28" w16cid:durableId="193815297">
+    <w:abstractNumId w:val="19"/>
+  </w:num>
+  <w:num w:numId="29" w16cid:durableId="919481400">
+    <w:abstractNumId w:val="6"/>
+  </w:num>
+  <w:num w:numId="30" w16cid:durableId="1802188288">
+    <w:abstractNumId w:val="1"/>
+  </w:num>
+  <w:num w:numId="31" w16cid:durableId="55058667">
     <w:abstractNumId w:val="3"/>
-  </w:num>
-  <w:num w:numId="19" w16cid:durableId="179585978">
-    <w:abstractNumId w:val="18"/>
-  </w:num>
-  <w:num w:numId="20" w16cid:durableId="115369065">
-    <w:abstractNumId w:val="10"/>
-  </w:num>
-  <w:num w:numId="21" w16cid:durableId="211429717">
-    <w:abstractNumId w:val="15"/>
-  </w:num>
-  <w:num w:numId="22" w16cid:durableId="447969868">
-    <w:abstractNumId w:val="21"/>
-  </w:num>
-  <w:num w:numId="23" w16cid:durableId="1781758195">
-    <w:abstractNumId w:val="17"/>
   </w:num>
 </w:numbering>
 </file>
@@ -3478,7 +5642,7 @@
     <w:lsdException w:name="Table Web 2" w:semiHidden="1" w:unhideWhenUsed="1"/>
     <w:lsdException w:name="Table Web 3" w:semiHidden="1" w:unhideWhenUsed="1"/>
     <w:lsdException w:name="Balloon Text" w:semiHidden="1" w:unhideWhenUsed="1"/>
-    <w:lsdException w:name="Table Grid" w:uiPriority="59"/>
+    <w:lsdException w:name="Table Grid" w:uiPriority="39"/>
     <w:lsdException w:name="Table Theme" w:semiHidden="1" w:unhideWhenUsed="1"/>
     <w:lsdException w:name="Placeholder Text" w:semiHidden="1"/>
     <w:lsdException w:name="No Spacing" w:uiPriority="1" w:qFormat="1"/>
@@ -3695,13 +5859,13 @@
   <w:style w:type="paragraph" w:default="1" w:styleId="Normal">
     <w:name w:val="Normal"/>
     <w:qFormat/>
-    <w:rsid w:val="00FC5153"/>
+    <w:rsid w:val="00AD5A7B"/>
     <w:pPr>
       <w:spacing w:after="120"/>
     </w:pPr>
     <w:rPr>
       <w:rFonts w:ascii="Times New Roman" w:hAnsi="Times New Roman"/>
-      <w:sz w:val="26"/>
+      <w:sz w:val="28"/>
     </w:rPr>
   </w:style>
   <w:style w:type="paragraph" w:styleId="Heading1">
@@ -3937,7 +6101,7 @@
   <w:style w:type="table" w:styleId="TableGrid">
     <w:name w:val="Table Grid"/>
     <w:basedOn w:val="TableNormal"/>
-    <w:uiPriority w:val="59"/>
+    <w:uiPriority w:val="39"/>
     <w:rsid w:val="00880E38"/>
     <w:tblPr>
       <w:tblBorders>

</xml_diff>